<commit_message>
update templates and output files
</commit_message>
<xml_diff>
--- a/simple.docx
+++ b/simple.docx
@@ -7,57 +7,13 @@
         <w:pStyle w:val="Title"/>
         <w:jc w:val="center"/>
       </w:pPr>
+      <w:proofErr w:type="spellStart"/>
+      <w:proofErr w:type="gramStart"/>
       <w:r>
-        <w:t>Sprint 8</w:t>
+        <w:t>Title test</w:t>
       </w:r>
-    </w:p>
-    <w:p/>
-    <w:p/>
-    <w:p/>
-    <w:p>
-      <w:pPr>
-        <w:jc w:val="center"/>
-      </w:pPr>
-      <w:r>
-        <w:rPr>
-          <w:noProof/>
-        </w:rPr>
-        <w:drawing>
-          <wp:inline distT="0" distB="0" distL="0" distR="0">
-            <wp:extent cx="2857500" cy="762000"/>
-            <wp:effectExtent l="0" t="0" r="0" b="0"/>
-            <wp:docPr id="1" name="Picture 0" descr="logo.png"/>
-            <wp:cNvGraphicFramePr>
-              <a:graphicFrameLocks xmlns:a="http://schemas.openxmlformats.org/drawingml/2006/main" noChangeAspect="1"/>
-            </wp:cNvGraphicFramePr>
-            <a:graphic xmlns:a="http://schemas.openxmlformats.org/drawingml/2006/main">
-              <a:graphicData uri="http://schemas.openxmlformats.org/drawingml/2006/picture">
-                <pic:pic xmlns:pic="http://schemas.openxmlformats.org/drawingml/2006/picture">
-                  <pic:nvPicPr>
-                    <pic:cNvPr id="0" name="logo.png"/>
-                    <pic:cNvPicPr/>
-                  </pic:nvPicPr>
-                  <pic:blipFill>
-                    <a:blip r:embed="rId5"/>
-                    <a:stretch>
-                      <a:fillRect/>
-                    </a:stretch>
-                  </pic:blipFill>
-                  <pic:spPr>
-                    <a:xfrm>
-                      <a:off x="0" y="0"/>
-                      <a:ext cx="2857500" cy="762000"/>
-                    </a:xfrm>
-                    <a:prstGeom prst="rect">
-                      <a:avLst/>
-                    </a:prstGeom>
-                  </pic:spPr>
-                </pic:pic>
-              </a:graphicData>
-            </a:graphic>
-          </wp:inline>
-        </w:drawing>
-      </w:r>
+      <w:proofErr w:type="spellEnd"/>
+      <w:proofErr w:type="gramEnd"/>
     </w:p>
     <w:p/>
     <w:p/>
@@ -76,9 +32,23 @@
     <w:p/>
     <w:p/>
     <w:p/>
+    <w:p/>
+    <w:p/>
+    <w:p/>
+    <w:p/>
+    <w:p/>
+    <w:p>
+      <w:proofErr w:type="spellStart"/>
+      <w:proofErr w:type="gramStart"/>
+      <w:r>
+        <w:t>Ignacio Suay</w:t>
+      </w:r>
+      <w:proofErr w:type="spellEnd"/>
+      <w:proofErr w:type="gramEnd"/>
+    </w:p>
     <w:tbl>
       <w:tblPr>
-        <w:tblStyle w:val="LightShading-Accent1"/>
+        <w:tblStyle w:val="LightShading-Accent11"/>
         <w:tblW w:w="0" w:type="auto"/>
         <w:jc w:val="right"/>
         <w:tblLook w:val="04A0"/>
@@ -109,8 +79,17 @@
                 <w:sz w:val="16"/>
                 <w:szCs w:val="16"/>
               </w:rPr>
-              <w:t>WWARN team</w:t>
-            </w:r>
+              <w:t xml:space="preserve">Generated by </w:t>
+            </w:r>
+            <w:proofErr w:type="spellStart"/>
+            <w:r>
+              <w:rPr>
+                <w:sz w:val="16"/>
+                <w:szCs w:val="16"/>
+              </w:rPr>
+              <w:t>JiraReportGenerator</w:t>
+            </w:r>
+            <w:proofErr w:type="spellEnd"/>
           </w:p>
         </w:tc>
       </w:tr>
@@ -300,7 +279,23 @@
         <w:tc>
           <w:p>
             <w:r>
-              <w:t xml:space="preserve">3 days 4 hours </w:t>
+              <w:t xml:space="preserve">4 days 4 hours </w:t>
+            </w:r>
+          </w:p>
+        </w:tc>
+      </w:tr>
+      <w:tr>
+        <w:tc>
+          <w:p>
+            <w:r>
+              <w:t>Alfresco Community</w:t>
+            </w:r>
+          </w:p>
+        </w:tc>
+        <w:tc>
+          <w:p>
+            <w:r>
+              <w:t xml:space="preserve">1 days </w:t>
             </w:r>
           </w:p>
         </w:tc>
@@ -316,7 +311,7 @@
         <w:tc>
           <w:p>
             <w:r>
-              <w:t xml:space="preserve">2 hours </w:t>
+              <w:t xml:space="preserve">2 days 5 hours </w:t>
             </w:r>
           </w:p>
         </w:tc>
@@ -341,6 +336,38 @@
         <w:tc>
           <w:p>
             <w:r>
+              <w:t>Complete and roll out Chassis II</w:t>
+            </w:r>
+          </w:p>
+        </w:tc>
+        <w:tc>
+          <w:p>
+            <w:r>
+              <w:t xml:space="preserve">7 days </w:t>
+            </w:r>
+          </w:p>
+        </w:tc>
+      </w:tr>
+      <w:tr>
+        <w:tc>
+          <w:p>
+            <w:r>
+              <w:t>Non-malarial febrile illness Surveyor</w:t>
+            </w:r>
+          </w:p>
+        </w:tc>
+        <w:tc>
+          <w:p>
+            <w:r>
+              <w:t xml:space="preserve">4 days </w:t>
+            </w:r>
+          </w:p>
+        </w:tc>
+      </w:tr>
+      <w:tr>
+        <w:tc>
+          <w:p>
+            <w:r>
               <w:t>Vivax Surveyor</w:t>
             </w:r>
           </w:p>
@@ -357,6 +384,86 @@
         <w:tc>
           <w:p>
             <w:r>
+              <w:t>Support for Mapper II - small developments, config changes and bugs</w:t>
+            </w:r>
+          </w:p>
+        </w:tc>
+        <w:tc>
+          <w:p>
+            <w:r>
+              <w:t xml:space="preserve">5 days 4 hours </w:t>
+            </w:r>
+          </w:p>
+        </w:tc>
+      </w:tr>
+      <w:tr>
+        <w:tc>
+          <w:p>
+            <w:r>
+              <w:t>Allows Adverse event terminology to be reconcilied in Open Refine</w:t>
+            </w:r>
+          </w:p>
+        </w:tc>
+        <w:tc>
+          <w:p>
+            <w:r>
+              <w:t xml:space="preserve">2 days </w:t>
+            </w:r>
+          </w:p>
+        </w:tc>
+      </w:tr>
+      <w:tr>
+        <w:tc>
+          <w:p>
+            <w:r>
+              <w:t>Administration</w:t>
+            </w:r>
+          </w:p>
+        </w:tc>
+        <w:tc>
+          <w:p>
+            <w:r>
+              <w:t xml:space="preserve">1 days 4 hours </w:t>
+            </w:r>
+          </w:p>
+        </w:tc>
+      </w:tr>
+      <w:tr>
+        <w:tc>
+          <w:p>
+            <w:r>
+              <w:t>MgPerKg</w:t>
+            </w:r>
+          </w:p>
+        </w:tc>
+        <w:tc>
+          <w:p>
+            <w:r>
+              <w:t xml:space="preserve">2 days </w:t>
+            </w:r>
+          </w:p>
+        </w:tc>
+      </w:tr>
+      <w:tr>
+        <w:tc>
+          <w:p>
+            <w:r>
+              <w:t>Bits of work required to keep mapper 2 going</w:t>
+            </w:r>
+          </w:p>
+        </w:tc>
+        <w:tc>
+          <w:p>
+            <w:r>
+              <w:t xml:space="preserve">13 days </w:t>
+            </w:r>
+          </w:p>
+        </w:tc>
+      </w:tr>
+      <w:tr>
+        <w:tc>
+          <w:p>
+            <w:r>
               <w:t>Surveyor Data Manager</w:t>
             </w:r>
           </w:p>
@@ -373,6 +480,22 @@
         <w:tc>
           <w:p>
             <w:r>
+              <w:t>General ongoing epic for supporting users</w:t>
+            </w:r>
+          </w:p>
+        </w:tc>
+        <w:tc>
+          <w:p>
+            <w:r>
+              <w:t xml:space="preserve">3 days 2 hours </w:t>
+            </w:r>
+          </w:p>
+        </w:tc>
+      </w:tr>
+      <w:tr>
+        <w:tc>
+          <w:p>
+            <w:r>
               <w:t>unassigned</w:t>
             </w:r>
           </w:p>
@@ -380,7 +503,7 @@
         <w:tc>
           <w:p>
             <w:r>
-              <w:t xml:space="preserve">5 hours </w:t>
+              <w:t xml:space="preserve">18 days </w:t>
             </w:r>
           </w:p>
         </w:tc>
@@ -1438,6 +1561,1069 @@
         <w:br/>
       </w:r>
     </w:p>
+    <w:p>
+      <w:pPr>
+        <w:pStyle w:val="Heading2"/>
+      </w:pPr>
+      <w:r>
+        <w:t>Nigel V Thomas tasks</w:t>
+      </w:r>
+    </w:p>
+    <w:tbl>
+      <w:tblPr>
+        <w:tblStyle w:val="LightShading-Accent1"/>
+        <w:tblW w:w="0" w:type="auto"/>
+      </w:tblPr>
+      <w:tr>
+        <w:tc>
+          <w:p>
+            <w:r>
+              <w:t>Epic</w:t>
+            </w:r>
+          </w:p>
+        </w:tc>
+        <w:tc>
+          <w:p>
+            <w:r>
+              <w:t>Task</w:t>
+            </w:r>
+          </w:p>
+        </w:tc>
+        <w:tc>
+          <w:p>
+            <w:r>
+              <w:t>Estimated Time</w:t>
+            </w:r>
+          </w:p>
+        </w:tc>
+      </w:tr>
+      <w:tr>
+        <w:tc>
+          <w:p>
+            <w:r>
+              <w:t>General ongoing epic for supporting users</w:t>
+            </w:r>
+          </w:p>
+        </w:tc>
+        <w:tc>
+          <w:p>
+            <w:r>
+              <w:t>Information and Data security:</w:t>
+            </w:r>
+          </w:p>
+        </w:tc>
+        <w:tc>
+          <w:p>
+            <w:r>
+              <w:t>3 days</w:t>
+            </w:r>
+          </w:p>
+        </w:tc>
+      </w:tr>
+      <w:tr>
+        <w:tc>
+          <w:p>
+            <w:r>
+              <w:t>unassigned</w:t>
+            </w:r>
+          </w:p>
+        </w:tc>
+        <w:tc>
+          <w:p>
+            <w:r>
+              <w:t>WWARN support</w:t>
+            </w:r>
+          </w:p>
+        </w:tc>
+        <w:tc>
+          <w:p>
+            <w:r>
+              <w:t>3 days</w:t>
+            </w:r>
+          </w:p>
+        </w:tc>
+      </w:tr>
+      <w:tr>
+        <w:tc>
+          <w:p>
+            <w:r>
+              <w:t>Non-malarial febrile illness Surveyor</w:t>
+            </w:r>
+          </w:p>
+        </w:tc>
+        <w:tc>
+          <w:p>
+            <w:r>
+              <w:t>NMFI prep for Geneva:</w:t>
+            </w:r>
+          </w:p>
+        </w:tc>
+        <w:tc>
+          <w:p>
+            <w:r>
+              <w:t>4 days</w:t>
+            </w:r>
+          </w:p>
+        </w:tc>
+      </w:tr>
+      <w:tr>
+        <w:tc>
+          <w:p>
+            <w:r>
+              <w:t>unassigned</w:t>
+            </w:r>
+          </w:p>
+        </w:tc>
+        <w:tc>
+          <w:p>
+            <w:r>
+              <w:t>MgPerKg scoping:</w:t>
+            </w:r>
+          </w:p>
+        </w:tc>
+        <w:tc>
+          <w:p>
+            <w:r>
+              <w:t>4 days</w:t>
+            </w:r>
+          </w:p>
+        </w:tc>
+      </w:tr>
+      <w:tr>
+        <w:tc>
+          <w:p>
+            <w:r>
+              <w:t>unassigned</w:t>
+            </w:r>
+          </w:p>
+        </w:tc>
+        <w:tc>
+          <w:p>
+            <w:r>
+              <w:t>SNOMED term reconciliation video recording</w:t>
+            </w:r>
+          </w:p>
+        </w:tc>
+        <w:tc>
+          <w:p>
+            <w:r>
+              <w:t>1 day</w:t>
+            </w:r>
+          </w:p>
+        </w:tc>
+      </w:tr>
+      <w:tr>
+        <w:tc>
+          <w:p>
+            <w:r>
+              <w:t>Total</w:t>
+            </w:r>
+          </w:p>
+        </w:tc>
+        <w:tc>
+          <w:p>
+            <w:r>
+              <w:t/>
+            </w:r>
+          </w:p>
+        </w:tc>
+        <w:tc>
+          <w:p>
+            <w:r>
+              <w:t xml:space="preserve">15 days </w:t>
+            </w:r>
+          </w:p>
+        </w:tc>
+      </w:tr>
+    </w:tbl>
+    <w:p>
+      <w:pPr>
+        <w:pStyle w:val="Heading2"/>
+      </w:pPr>
+      <w:r>
+        <w:t>Andrew Payne tasks</w:t>
+      </w:r>
+    </w:p>
+    <w:tbl>
+      <w:tblPr>
+        <w:tblStyle w:val="LightShading-Accent1"/>
+        <w:tblW w:w="0" w:type="auto"/>
+      </w:tblPr>
+      <w:tr>
+        <w:tc>
+          <w:p>
+            <w:r>
+              <w:t>Epic</w:t>
+            </w:r>
+          </w:p>
+        </w:tc>
+        <w:tc>
+          <w:p>
+            <w:r>
+              <w:t>Task</w:t>
+            </w:r>
+          </w:p>
+        </w:tc>
+        <w:tc>
+          <w:p>
+            <w:r>
+              <w:t>Estimated Time</w:t>
+            </w:r>
+          </w:p>
+        </w:tc>
+      </w:tr>
+      <w:tr>
+        <w:tc>
+          <w:p>
+            <w:r>
+              <w:t>Antimalarial Quality Surveyor</w:t>
+            </w:r>
+          </w:p>
+        </w:tc>
+        <w:tc>
+          <w:p>
+            <w:r>
+              <w:t>Review drug quality grant proposal</w:t>
+            </w:r>
+          </w:p>
+        </w:tc>
+        <w:tc>
+          <w:p>
+            <w:r>
+              <w:t>3 hours</w:t>
+            </w:r>
+          </w:p>
+        </w:tc>
+      </w:tr>
+      <w:tr>
+        <w:tc>
+          <w:p>
+            <w:r>
+              <w:t>unassigned</w:t>
+            </w:r>
+          </w:p>
+        </w:tc>
+        <w:tc>
+          <w:p>
+            <w:r>
+              <w:t>Explorer database - check do we need to do a release?</w:t>
+            </w:r>
+          </w:p>
+        </w:tc>
+        <w:tc>
+          <w:p>
+            <w:r>
+              <w:t>3 hours</w:t>
+            </w:r>
+          </w:p>
+        </w:tc>
+      </w:tr>
+      <w:tr>
+        <w:tc>
+          <w:p>
+            <w:r>
+              <w:t>Support for Mapper II - small developments, config changes and bugs</w:t>
+            </w:r>
+          </w:p>
+        </w:tc>
+        <w:tc>
+          <w:p>
+            <w:r>
+              <w:t>Write up a plan for Longitudinal studies - send back to Makoto</w:t>
+            </w:r>
+          </w:p>
+        </w:tc>
+        <w:tc>
+          <w:p>
+            <w:r>
+              <w:t>3 hours</w:t>
+            </w:r>
+          </w:p>
+        </w:tc>
+      </w:tr>
+      <w:tr>
+        <w:tc>
+          <w:p>
+            <w:r>
+              <w:t>Support for Mapper II - small developments, config changes and bugs</w:t>
+            </w:r>
+          </w:p>
+        </w:tc>
+        <w:tc>
+          <w:p>
+            <w:r>
+              <w:t>Add in jiffy input column finder autocomplete widget</w:t>
+            </w:r>
+          </w:p>
+        </w:tc>
+        <w:tc>
+          <w:p>
+            <w:r>
+              <w:t>3 hours</w:t>
+            </w:r>
+          </w:p>
+        </w:tc>
+      </w:tr>
+      <w:tr>
+        <w:tc>
+          <w:p>
+            <w:r>
+              <w:t>Support for Mapper II - small developments, config changes and bugs</w:t>
+            </w:r>
+          </w:p>
+        </w:tc>
+        <w:tc>
+          <w:p>
+            <w:r>
+              <w:t>Document on how to add variables to mapper</w:t>
+            </w:r>
+          </w:p>
+        </w:tc>
+        <w:tc>
+          <w:p>
+            <w:r>
+              <w:t>1 day</w:t>
+            </w:r>
+          </w:p>
+        </w:tc>
+      </w:tr>
+      <w:tr>
+        <w:tc>
+          <w:p>
+            <w:r>
+              <w:t>Support for Mapper II - small developments, config changes and bugs</w:t>
+            </w:r>
+          </w:p>
+        </w:tc>
+        <w:tc>
+          <w:p>
+            <w:r>
+              <w:t>Row level validation codes document</w:t>
+            </w:r>
+          </w:p>
+        </w:tc>
+        <w:tc>
+          <w:p>
+            <w:r>
+              <w:t>3 hours</w:t>
+            </w:r>
+          </w:p>
+        </w:tc>
+      </w:tr>
+      <w:tr>
+        <w:tc>
+          <w:p>
+            <w:r>
+              <w:t>Bits of work required to keep mapper 2 going</w:t>
+            </w:r>
+          </w:p>
+        </w:tc>
+        <w:tc>
+          <w:p>
+            <w:r>
+              <w:t>Remove technical debt Mapper - post chassis &amp; co-morbidity changes</w:t>
+            </w:r>
+          </w:p>
+        </w:tc>
+        <w:tc>
+          <w:p>
+            <w:r>
+              <w:t>4 days</w:t>
+            </w:r>
+          </w:p>
+        </w:tc>
+      </w:tr>
+      <w:tr>
+        <w:tc>
+          <w:p>
+            <w:r>
+              <w:t>Support for Mapper II - small developments, config changes and bugs</w:t>
+            </w:r>
+          </w:p>
+        </w:tc>
+        <w:tc>
+          <w:p>
+            <w:r>
+              <w:t>Add additional mapper variables for VL</w:t>
+            </w:r>
+          </w:p>
+        </w:tc>
+        <w:tc>
+          <w:p>
+            <w:r>
+              <w:t>1 hour</w:t>
+            </w:r>
+          </w:p>
+        </w:tc>
+      </w:tr>
+      <w:tr>
+        <w:tc>
+          <w:p>
+            <w:r>
+              <w:t>Bits of work required to keep mapper 2 going</w:t>
+            </w:r>
+          </w:p>
+        </w:tc>
+        <w:tc>
+          <w:p>
+            <w:r>
+              <w:t>Add scrolling tab bar to mapper</w:t>
+            </w:r>
+          </w:p>
+        </w:tc>
+        <w:tc>
+          <w:p>
+            <w:r>
+              <w:t>2 days</w:t>
+            </w:r>
+          </w:p>
+        </w:tc>
+      </w:tr>
+      <w:tr>
+        <w:tc>
+          <w:p>
+            <w:r>
+              <w:t>unassigned</w:t>
+            </w:r>
+          </w:p>
+        </w:tc>
+        <w:tc>
+          <w:p>
+            <w:r>
+              <w:t>Permit config merging to support co-morbidities and manage new table names</w:t>
+            </w:r>
+          </w:p>
+        </w:tc>
+        <w:tc>
+          <w:p>
+            <w:r>
+              <w:t>1 week, 1 day</w:t>
+            </w:r>
+          </w:p>
+        </w:tc>
+      </w:tr>
+      <w:tr>
+        <w:tc>
+          <w:p>
+            <w:r>
+              <w:t>Bits of work required to keep mapper 2 going</w:t>
+            </w:r>
+          </w:p>
+        </w:tc>
+        <w:tc>
+          <w:p>
+            <w:r>
+              <w:t>Adapt Mapper and Reports to modified Chassis II database</w:t>
+            </w:r>
+          </w:p>
+        </w:tc>
+        <w:tc>
+          <w:p>
+            <w:r>
+              <w:t>4 days</w:t>
+            </w:r>
+          </w:p>
+        </w:tc>
+      </w:tr>
+      <w:tr>
+        <w:tc>
+          <w:p>
+            <w:r>
+              <w:t>Bits of work required to keep mapper 2 going</w:t>
+            </w:r>
+          </w:p>
+        </w:tc>
+        <w:tc>
+          <w:p>
+            <w:r>
+              <w:t>Add sanity checks into MgsPerKg</w:t>
+            </w:r>
+          </w:p>
+        </w:tc>
+        <w:tc>
+          <w:p>
+            <w:r>
+              <w:t/>
+            </w:r>
+          </w:p>
+        </w:tc>
+      </w:tr>
+      <w:tr>
+        <w:tc>
+          <w:p>
+            <w:r>
+              <w:t>Alfresco Community</w:t>
+            </w:r>
+          </w:p>
+        </w:tc>
+        <w:tc>
+          <w:p>
+            <w:r>
+              <w:t>Eliminate all programmatic uses of Alfresco</w:t>
+            </w:r>
+          </w:p>
+        </w:tc>
+        <w:tc>
+          <w:p>
+            <w:r>
+              <w:t/>
+            </w:r>
+          </w:p>
+        </w:tc>
+      </w:tr>
+      <w:tr>
+        <w:tc>
+          <w:p>
+            <w:r>
+              <w:t>unassigned</w:t>
+            </w:r>
+          </w:p>
+        </w:tc>
+        <w:tc>
+          <w:p>
+            <w:r>
+              <w:t>Review legal surveyor closure document</w:t>
+            </w:r>
+          </w:p>
+        </w:tc>
+        <w:tc>
+          <w:p>
+            <w:r>
+              <w:t/>
+            </w:r>
+          </w:p>
+        </w:tc>
+      </w:tr>
+      <w:tr>
+        <w:tc>
+          <w:p>
+            <w:r>
+              <w:t>Alfresco Community</w:t>
+            </w:r>
+          </w:p>
+        </w:tc>
+        <w:tc>
+          <w:p>
+            <w:r>
+              <w:t>Remove Alfresco requirement from reports in Servlet API</w:t>
+            </w:r>
+          </w:p>
+        </w:tc>
+        <w:tc>
+          <w:p>
+            <w:r>
+              <w:t>1 day</w:t>
+            </w:r>
+          </w:p>
+        </w:tc>
+      </w:tr>
+      <w:tr>
+        <w:tc>
+          <w:p>
+            <w:r>
+              <w:t>Support for Mapper II - small developments, config changes and bugs</w:t>
+            </w:r>
+          </w:p>
+        </w:tc>
+        <w:tc>
+          <w:p>
+            <w:r>
+              <w:t>Identify studies with + character in pid</w:t>
+            </w:r>
+          </w:p>
+        </w:tc>
+        <w:tc>
+          <w:p>
+            <w:r>
+              <w:t/>
+            </w:r>
+          </w:p>
+        </w:tc>
+      </w:tr>
+      <w:tr>
+        <w:tc>
+          <w:p>
+            <w:r>
+              <w:t>Support for Mapper II - small developments, config changes and bugs</w:t>
+            </w:r>
+          </w:p>
+        </w:tc>
+        <w:tc>
+          <w:p>
+            <w:r>
+              <w:t>Identify duplicate studies through database search</w:t>
+            </w:r>
+          </w:p>
+        </w:tc>
+        <w:tc>
+          <w:p>
+            <w:r>
+              <w:t/>
+            </w:r>
+          </w:p>
+        </w:tc>
+      </w:tr>
+      <w:tr>
+        <w:tc>
+          <w:p>
+            <w:r>
+              <w:t>Administration</w:t>
+            </w:r>
+          </w:p>
+        </w:tc>
+        <w:tc>
+          <w:p>
+            <w:r>
+              <w:t>Monthly report</w:t>
+            </w:r>
+          </w:p>
+        </w:tc>
+        <w:tc>
+          <w:p>
+            <w:r>
+              <w:t>3 hours</w:t>
+            </w:r>
+          </w:p>
+        </w:tc>
+      </w:tr>
+      <w:tr>
+        <w:tc>
+          <w:p>
+            <w:r>
+              <w:t>Complete and roll out Chassis II</w:t>
+            </w:r>
+          </w:p>
+        </w:tc>
+        <w:tc>
+          <w:p>
+            <w:r>
+              <w:t>Fix corrupted Chassis I XML database and rerun IsoMorphic</w:t>
+            </w:r>
+          </w:p>
+        </w:tc>
+        <w:tc>
+          <w:p>
+            <w:r>
+              <w:t>1 day</w:t>
+            </w:r>
+          </w:p>
+        </w:tc>
+      </w:tr>
+      <w:tr>
+        <w:tc>
+          <w:p>
+            <w:r>
+              <w:t>unassigned</w:t>
+            </w:r>
+          </w:p>
+        </w:tc>
+        <w:tc>
+          <w:p>
+            <w:r>
+              <w:t>Ideas for main Informatics talk</w:t>
+            </w:r>
+          </w:p>
+        </w:tc>
+        <w:tc>
+          <w:p>
+            <w:r>
+              <w:t>1 day</w:t>
+            </w:r>
+          </w:p>
+        </w:tc>
+      </w:tr>
+      <w:tr>
+        <w:tc>
+          <w:p>
+            <w:r>
+              <w:t>unassigned</w:t>
+            </w:r>
+          </w:p>
+        </w:tc>
+        <w:tc>
+          <w:p>
+            <w:r>
+              <w:t>Create a plan for file sharing</w:t>
+            </w:r>
+          </w:p>
+        </w:tc>
+        <w:tc>
+          <w:p>
+            <w:r>
+              <w:t>2 days</w:t>
+            </w:r>
+          </w:p>
+        </w:tc>
+      </w:tr>
+      <w:tr>
+        <w:tc>
+          <w:p>
+            <w:r>
+              <w:t>Complete and roll out Chassis II</w:t>
+            </w:r>
+          </w:p>
+        </w:tc>
+        <w:tc>
+          <w:p>
+            <w:r>
+              <w:t>Test personal data review</w:t>
+            </w:r>
+          </w:p>
+        </w:tc>
+        <w:tc>
+          <w:p>
+            <w:r>
+              <w:t>2 days</w:t>
+            </w:r>
+          </w:p>
+        </w:tc>
+      </w:tr>
+      <w:tr>
+        <w:tc>
+          <w:p>
+            <w:r>
+              <w:t>Bits of work required to keep mapper 2 going</w:t>
+            </w:r>
+          </w:p>
+        </w:tc>
+        <w:tc>
+          <w:p>
+            <w:r>
+              <w:t>Integrate MgPerKg calculations into Mapper</w:t>
+            </w:r>
+          </w:p>
+        </w:tc>
+        <w:tc>
+          <w:p>
+            <w:r>
+              <w:t>2 days</w:t>
+            </w:r>
+          </w:p>
+        </w:tc>
+      </w:tr>
+      <w:tr>
+        <w:tc>
+          <w:p>
+            <w:r>
+              <w:t>Allows Adverse event terminology to be reconcilied in Open Refine</w:t>
+            </w:r>
+          </w:p>
+        </w:tc>
+        <w:tc>
+          <w:p>
+            <w:r>
+              <w:t>Load MedDRA data into relational tables on app-dev</w:t>
+            </w:r>
+          </w:p>
+        </w:tc>
+        <w:tc>
+          <w:p>
+            <w:r>
+              <w:t>2 days</w:t>
+            </w:r>
+          </w:p>
+        </w:tc>
+      </w:tr>
+      <w:tr>
+        <w:tc>
+          <w:p>
+            <w:r>
+              <w:t>Support for Mapper II - small developments, config changes and bugs</w:t>
+            </w:r>
+          </w:p>
+        </w:tc>
+        <w:tc>
+          <w:p>
+            <w:r>
+              <w:t>Check for studies containing patients too light for age</w:t>
+            </w:r>
+          </w:p>
+        </w:tc>
+        <w:tc>
+          <w:p>
+            <w:r>
+              <w:t>2 hours</w:t>
+            </w:r>
+          </w:p>
+        </w:tc>
+      </w:tr>
+      <w:tr>
+        <w:tc>
+          <w:p>
+            <w:r>
+              <w:t>Support for Mapper II - small developments, config changes and bugs</w:t>
+            </w:r>
+          </w:p>
+        </w:tc>
+        <w:tc>
+          <w:p>
+            <w:r>
+              <w:t>Create prototype MgsPerKg report for November meeting</w:t>
+            </w:r>
+          </w:p>
+        </w:tc>
+        <w:tc>
+          <w:p>
+            <w:r>
+              <w:t>2 days</w:t>
+            </w:r>
+          </w:p>
+        </w:tc>
+      </w:tr>
+      <w:tr>
+        <w:tc>
+          <w:p>
+            <w:r>
+              <w:t>Support for Mapper II - small developments, config changes and bugs</w:t>
+            </w:r>
+          </w:p>
+        </w:tc>
+        <w:tc>
+          <w:p>
+            <w:r>
+              <w:t>Patient level duplicates</w:t>
+            </w:r>
+          </w:p>
+        </w:tc>
+        <w:tc>
+          <w:p>
+            <w:r>
+              <w:t>1 day</w:t>
+            </w:r>
+          </w:p>
+        </w:tc>
+      </w:tr>
+      <w:tr>
+        <w:tc>
+          <w:p>
+            <w:r>
+              <w:t>General ongoing epic for supporting users</w:t>
+            </w:r>
+          </w:p>
+        </w:tc>
+        <w:tc>
+          <w:p>
+            <w:r>
+              <w:t>Diagnose PCE bug - relating to single</w:t>
+            </w:r>
+          </w:p>
+        </w:tc>
+        <w:tc>
+          <w:p>
+            <w:r>
+              <w:t>2 hours</w:t>
+            </w:r>
+          </w:p>
+        </w:tc>
+      </w:tr>
+      <w:tr>
+        <w:tc>
+          <w:p>
+            <w:r>
+              <w:t>Administration</w:t>
+            </w:r>
+          </w:p>
+        </w:tc>
+        <w:tc>
+          <w:p>
+            <w:r>
+              <w:t>HR forms to fill</w:t>
+            </w:r>
+          </w:p>
+        </w:tc>
+        <w:tc>
+          <w:p>
+            <w:r>
+              <w:t>1 day</w:t>
+            </w:r>
+          </w:p>
+        </w:tc>
+      </w:tr>
+      <w:tr>
+        <w:tc>
+          <w:p>
+            <w:r>
+              <w:t>Administration</w:t>
+            </w:r>
+          </w:p>
+        </w:tc>
+        <w:tc>
+          <w:p>
+            <w:r>
+              <w:t>Minimal requirements for a data platform</w:t>
+            </w:r>
+          </w:p>
+        </w:tc>
+        <w:tc>
+          <w:p>
+            <w:r>
+              <w:t>1 hour</w:t>
+            </w:r>
+          </w:p>
+        </w:tc>
+      </w:tr>
+      <w:tr>
+        <w:tc>
+          <w:p>
+            <w:r>
+              <w:t>MgPerKg</w:t>
+            </w:r>
+          </w:p>
+        </w:tc>
+        <w:tc>
+          <w:p>
+            <w:r>
+              <w:t>Track down issues with CDTEN etc in MgPerKg</w:t>
+            </w:r>
+          </w:p>
+        </w:tc>
+        <w:tc>
+          <w:p>
+            <w:r>
+              <w:t>2 days</w:t>
+            </w:r>
+          </w:p>
+        </w:tc>
+      </w:tr>
+      <w:tr>
+        <w:tc>
+          <w:p>
+            <w:r>
+              <w:t>SysAdmin Support</w:t>
+            </w:r>
+          </w:p>
+        </w:tc>
+        <w:tc>
+          <w:p>
+            <w:r>
+              <w:t>Server security statement</w:t>
+            </w:r>
+          </w:p>
+        </w:tc>
+        <w:tc>
+          <w:p>
+            <w:r>
+              <w:t>1 day</w:t>
+            </w:r>
+          </w:p>
+        </w:tc>
+      </w:tr>
+      <w:tr>
+        <w:tc>
+          <w:p>
+            <w:r>
+              <w:t>Complete and roll out Chassis II</w:t>
+            </w:r>
+          </w:p>
+        </w:tc>
+        <w:tc>
+          <w:p>
+            <w:r>
+              <w:t>Curate  a study through Chassis II on Demo that doesn't exist on Chassis I</w:t>
+            </w:r>
+          </w:p>
+        </w:tc>
+        <w:tc>
+          <w:p>
+            <w:r>
+              <w:t>2 days</w:t>
+            </w:r>
+          </w:p>
+        </w:tc>
+      </w:tr>
+      <w:tr>
+        <w:tc>
+          <w:p>
+            <w:r>
+              <w:t>Complete and roll out Chassis II</w:t>
+            </w:r>
+          </w:p>
+        </w:tc>
+        <w:tc>
+          <w:p>
+            <w:r>
+              <w:t>Test Chassis II data files in ICE and ICE2</w:t>
+            </w:r>
+          </w:p>
+        </w:tc>
+        <w:tc>
+          <w:p>
+            <w:r>
+              <w:t>2 days</w:t>
+            </w:r>
+          </w:p>
+        </w:tc>
+      </w:tr>
+      <w:tr>
+        <w:tc>
+          <w:p>
+            <w:r>
+              <w:t>Antimalarial Quality Surveyor</w:t>
+            </w:r>
+          </w:p>
+        </w:tc>
+        <w:tc>
+          <w:p>
+            <w:r>
+              <w:t>Review Wellcome Trust Grant and analyse requirements</w:t>
+            </w:r>
+          </w:p>
+        </w:tc>
+        <w:tc>
+          <w:p>
+            <w:r>
+              <w:t>2 days</w:t>
+            </w:r>
+          </w:p>
+        </w:tc>
+      </w:tr>
+      <w:tr>
+        <w:tc>
+          <w:p>
+            <w:r>
+              <w:t>Bits of work required to keep mapper 2 going</w:t>
+            </w:r>
+          </w:p>
+        </w:tc>
+        <w:tc>
+          <w:p>
+            <w:r>
+              <w:t>Update K13 SNPs in the mapper config</w:t>
+            </w:r>
+          </w:p>
+        </w:tc>
+        <w:tc>
+          <w:p>
+            <w:r>
+              <w:t>1 day</w:t>
+            </w:r>
+          </w:p>
+        </w:tc>
+      </w:tr>
+      <w:tr>
+        <w:tc>
+          <w:p>
+            <w:r>
+              <w:t>Total</w:t>
+            </w:r>
+          </w:p>
+        </w:tc>
+        <w:tc>
+          <w:p>
+            <w:r>
+              <w:t/>
+            </w:r>
+          </w:p>
+        </w:tc>
+        <w:tc>
+          <w:p>
+            <w:r>
+              <w:t xml:space="preserve">45 days </w:t>
+            </w:r>
+          </w:p>
+        </w:tc>
+      </w:tr>
+    </w:tbl>
     <w:p>
       <w:pPr>
         <w:pStyle w:val="Heading2"/>
@@ -7741,109 +8927,6 @@
       <w:szCs w:val="52"/>
     </w:rPr>
   </w:style>
-  <w:style w:type="table" w:styleId="LightShading-Accent1">
-    <w:name w:val="Light Shading Accent 1"/>
-    <w:basedOn w:val="TableNormal"/>
-    <w:uiPriority w:val="60"/>
-    <w:rsid w:val="00883771"/>
-    <w:pPr>
-      <w:spacing w:after="0" w:line="240" w:lineRule="auto"/>
-    </w:pPr>
-    <w:rPr>
-      <w:color w:val="365F91" w:themeColor="accent1" w:themeShade="BF"/>
-    </w:rPr>
-    <w:tblPr>
-      <w:tblStyleRowBandSize w:val="1"/>
-      <w:tblStyleColBandSize w:val="1"/>
-      <w:tblInd w:w="0" w:type="dxa"/>
-      <w:tblBorders>
-        <w:top w:val="single" w:sz="8" w:space="0" w:color="4F81BD" w:themeColor="accent1"/>
-        <w:bottom w:val="single" w:sz="8" w:space="0" w:color="4F81BD" w:themeColor="accent1"/>
-      </w:tblBorders>
-      <w:tblCellMar>
-        <w:top w:w="0" w:type="dxa"/>
-        <w:left w:w="108" w:type="dxa"/>
-        <w:bottom w:w="0" w:type="dxa"/>
-        <w:right w:w="108" w:type="dxa"/>
-      </w:tblCellMar>
-    </w:tblPr>
-    <w:tblStylePr w:type="firstRow">
-      <w:pPr>
-        <w:spacing w:before="0" w:after="0" w:line="240" w:lineRule="auto"/>
-      </w:pPr>
-      <w:rPr>
-        <w:b/>
-        <w:bCs/>
-      </w:rPr>
-      <w:tblPr/>
-      <w:tcPr>
-        <w:tcBorders>
-          <w:top w:val="single" w:sz="8" w:space="0" w:color="4F81BD" w:themeColor="accent1"/>
-          <w:left w:val="nil"/>
-          <w:bottom w:val="single" w:sz="8" w:space="0" w:color="4F81BD" w:themeColor="accent1"/>
-          <w:right w:val="nil"/>
-          <w:insideH w:val="nil"/>
-          <w:insideV w:val="nil"/>
-        </w:tcBorders>
-      </w:tcPr>
-    </w:tblStylePr>
-    <w:tblStylePr w:type="lastRow">
-      <w:pPr>
-        <w:spacing w:before="0" w:after="0" w:line="240" w:lineRule="auto"/>
-      </w:pPr>
-      <w:rPr>
-        <w:b/>
-        <w:bCs/>
-      </w:rPr>
-      <w:tblPr/>
-      <w:tcPr>
-        <w:tcBorders>
-          <w:top w:val="single" w:sz="8" w:space="0" w:color="4F81BD" w:themeColor="accent1"/>
-          <w:left w:val="nil"/>
-          <w:bottom w:val="single" w:sz="8" w:space="0" w:color="4F81BD" w:themeColor="accent1"/>
-          <w:right w:val="nil"/>
-          <w:insideH w:val="nil"/>
-          <w:insideV w:val="nil"/>
-        </w:tcBorders>
-      </w:tcPr>
-    </w:tblStylePr>
-    <w:tblStylePr w:type="firstCol">
-      <w:rPr>
-        <w:b/>
-        <w:bCs/>
-      </w:rPr>
-    </w:tblStylePr>
-    <w:tblStylePr w:type="lastCol">
-      <w:rPr>
-        <w:b/>
-        <w:bCs/>
-      </w:rPr>
-    </w:tblStylePr>
-    <w:tblStylePr w:type="band1Vert">
-      <w:tblPr/>
-      <w:tcPr>
-        <w:tcBorders>
-          <w:left w:val="nil"/>
-          <w:right w:val="nil"/>
-          <w:insideH w:val="nil"/>
-          <w:insideV w:val="nil"/>
-        </w:tcBorders>
-        <w:shd w:val="clear" w:color="auto" w:fill="D3DFEE" w:themeFill="accent1" w:themeFillTint="3F"/>
-      </w:tcPr>
-    </w:tblStylePr>
-    <w:tblStylePr w:type="band1Horz">
-      <w:tblPr/>
-      <w:tcPr>
-        <w:tcBorders>
-          <w:left w:val="nil"/>
-          <w:right w:val="nil"/>
-          <w:insideH w:val="nil"/>
-          <w:insideV w:val="nil"/>
-        </w:tcBorders>
-        <w:shd w:val="clear" w:color="auto" w:fill="D3DFEE" w:themeFill="accent1" w:themeFillTint="3F"/>
-      </w:tcPr>
-    </w:tblStylePr>
-  </w:style>
 </w:styles>
 </file>
 

</xml_diff>

<commit_message>
update word result document
</commit_message>
<xml_diff>
--- a/simple.docx
+++ b/simple.docx
@@ -258,6 +258,13 @@
         <w:tc>
           <w:p>
             <w:r>
+              <w:t>TIME_ORIGINAL_ESTIMATE</w:t>
+            </w:r>
+          </w:p>
+        </w:tc>
+        <w:tc>
+          <w:p>
+            <w:r>
               <w:t>NUMBER_ISSUES</w:t>
             </w:r>
           </w:p>
@@ -267,7 +274,44 @@
         <w:tc>
           <w:p>
             <w:r>
-              <w:t>[IN-151] Vivax Surveyor</w:t>
+              <w:t>[IN-233] Check for studies containing patients too light for age</w:t>
+            </w:r>
+          </w:p>
+        </w:tc>
+        <w:tc>
+          <w:p>
+            <w:r>
+              <w:t>Done</w:t>
+            </w:r>
+          </w:p>
+        </w:tc>
+        <w:tc>
+          <w:p>
+            <w:r>
+              <w:t>2 hours</w:t>
+            </w:r>
+          </w:p>
+        </w:tc>
+        <w:tc>
+          <w:p>
+            <w:r>
+              <w:t/>
+            </w:r>
+          </w:p>
+        </w:tc>
+        <w:tc>
+          <w:p>
+            <w:r>
+              <w:t>0</w:t>
+            </w:r>
+          </w:p>
+        </w:tc>
+      </w:tr>
+      <w:tr>
+        <w:tc>
+          <w:p>
+            <w:r>
+              <w:t>[IN-571] Kaizen study report</w:t>
             </w:r>
           </w:p>
         </w:tc>
@@ -281,23 +325,30 @@
         <w:tc>
           <w:p>
             <w:r>
-              <w:t xml:space="preserve">6 hours </w:t>
-            </w:r>
-          </w:p>
-        </w:tc>
-        <w:tc>
-          <w:p>
-            <w:r>
-              <w:t>6</w:t>
-            </w:r>
-          </w:p>
-        </w:tc>
-      </w:tr>
-      <w:tr>
-        <w:tc>
-          <w:p>
-            <w:r>
-              <w:t>[IN-123] Support for Mapper II - small developments, config changes and bugs</w:t>
+              <w:t>3 days</w:t>
+            </w:r>
+          </w:p>
+        </w:tc>
+        <w:tc>
+          <w:p>
+            <w:r>
+              <w:t/>
+            </w:r>
+          </w:p>
+        </w:tc>
+        <w:tc>
+          <w:p>
+            <w:r>
+              <w:t>0</w:t>
+            </w:r>
+          </w:p>
+        </w:tc>
+      </w:tr>
+      <w:tr>
+        <w:tc>
+          <w:p>
+            <w:r>
+              <w:t>[IN-417] Think about requirements for Mapper config manager tool.</w:t>
             </w:r>
           </w:p>
         </w:tc>
@@ -311,23 +362,67 @@
         <w:tc>
           <w:p>
             <w:r>
-              <w:t xml:space="preserve">5 days 4 hours </w:t>
-            </w:r>
-          </w:p>
-        </w:tc>
-        <w:tc>
-          <w:p>
-            <w:r>
-              <w:t>17</w:t>
-            </w:r>
-          </w:p>
-        </w:tc>
-      </w:tr>
-      <w:tr>
-        <w:tc>
-          <w:p>
-            <w:r>
-              <w:t>[IN-176] Administration</w:t>
+              <w:t>2 weeks</w:t>
+            </w:r>
+          </w:p>
+        </w:tc>
+        <w:tc>
+          <w:p>
+            <w:r>
+              <w:t/>
+            </w:r>
+          </w:p>
+        </w:tc>
+        <w:tc>
+          <w:p>
+            <w:r>
+              <w:t>0</w:t>
+            </w:r>
+          </w:p>
+        </w:tc>
+      </w:tr>
+      <w:tr>
+        <w:tc>
+          <w:p>
+            <w:r>
+              <w:t>[IN-303] Identify duplicate studies through database search</w:t>
+            </w:r>
+          </w:p>
+        </w:tc>
+        <w:tc>
+          <w:p>
+            <w:r>
+              <w:t>Done</w:t>
+            </w:r>
+          </w:p>
+        </w:tc>
+        <w:tc>
+          <w:p>
+            <w:r>
+              <w:t/>
+            </w:r>
+          </w:p>
+        </w:tc>
+        <w:tc>
+          <w:p>
+            <w:r>
+              <w:t/>
+            </w:r>
+          </w:p>
+        </w:tc>
+        <w:tc>
+          <w:p>
+            <w:r>
+              <w:t>0</w:t>
+            </w:r>
+          </w:p>
+        </w:tc>
+      </w:tr>
+      <w:tr>
+        <w:tc>
+          <w:p>
+            <w:r>
+              <w:t>[IN-308] Identify Longitudinal studies</w:t>
             </w:r>
           </w:p>
         </w:tc>
@@ -341,23 +436,30 @@
         <w:tc>
           <w:p>
             <w:r>
-              <w:t xml:space="preserve">1 days 4 hours </w:t>
-            </w:r>
-          </w:p>
-        </w:tc>
-        <w:tc>
-          <w:p>
-            <w:r>
-              <w:t>3</w:t>
-            </w:r>
-          </w:p>
-        </w:tc>
-      </w:tr>
-      <w:tr>
-        <w:tc>
-          <w:p>
-            <w:r>
-              <w:t>[IN-215] General ongoing epic for supporting users</w:t>
+              <w:t/>
+            </w:r>
+          </w:p>
+        </w:tc>
+        <w:tc>
+          <w:p>
+            <w:r>
+              <w:t/>
+            </w:r>
+          </w:p>
+        </w:tc>
+        <w:tc>
+          <w:p>
+            <w:r>
+              <w:t>0</w:t>
+            </w:r>
+          </w:p>
+        </w:tc>
+      </w:tr>
+      <w:tr>
+        <w:tc>
+          <w:p>
+            <w:r>
+              <w:t>[IN-606] Create a form for uploading antimalarial and antibiotic data</w:t>
             </w:r>
           </w:p>
         </w:tc>
@@ -371,6 +473,13 @@
         <w:tc>
           <w:p>
             <w:r>
+              <w:t/>
+            </w:r>
+          </w:p>
+        </w:tc>
+        <w:tc>
+          <w:p>
+            <w:r>
               <w:t xml:space="preserve">1 hours </w:t>
             </w:r>
           </w:p>
@@ -378,16 +487,53 @@
         <w:tc>
           <w:p>
             <w:r>
-              <w:t>3</w:t>
-            </w:r>
-          </w:p>
-        </w:tc>
-      </w:tr>
-      <w:tr>
-        <w:tc>
-          <w:p>
-            <w:r>
-              <w:t>[IN-13] Schistosomiasis data platform</w:t>
+              <w:t>1</w:t>
+            </w:r>
+          </w:p>
+        </w:tc>
+      </w:tr>
+      <w:tr>
+        <w:tc>
+          <w:p>
+            <w:r>
+              <w:t>[IN-396] Adapt Mapper and Reports to modified Chassis II database</w:t>
+            </w:r>
+          </w:p>
+        </w:tc>
+        <w:tc>
+          <w:p>
+            <w:r>
+              <w:t>Done</w:t>
+            </w:r>
+          </w:p>
+        </w:tc>
+        <w:tc>
+          <w:p>
+            <w:r>
+              <w:t>4 days</w:t>
+            </w:r>
+          </w:p>
+        </w:tc>
+        <w:tc>
+          <w:p>
+            <w:r>
+              <w:t/>
+            </w:r>
+          </w:p>
+        </w:tc>
+        <w:tc>
+          <w:p>
+            <w:r>
+              <w:t>0</w:t>
+            </w:r>
+          </w:p>
+        </w:tc>
+      </w:tr>
+      <w:tr>
+        <w:tc>
+          <w:p>
+            <w:r>
+              <w:t>[IN-301] Create additional variables in Chassis for PRISMA metadata</w:t>
             </w:r>
           </w:p>
         </w:tc>
@@ -408,16 +554,97 @@
         <w:tc>
           <w:p>
             <w:r>
-              <w:t>1</w:t>
-            </w:r>
-          </w:p>
-        </w:tc>
-      </w:tr>
-      <w:tr>
-        <w:tc>
-          <w:p>
-            <w:r>
-              <w:t>[IN-18] Legal surveyor beta</w:t>
+              <w:t/>
+            </w:r>
+          </w:p>
+        </w:tc>
+        <w:tc>
+          <w:p>
+            <w:r>
+              <w:t>0</w:t>
+            </w:r>
+          </w:p>
+        </w:tc>
+      </w:tr>
+      <w:tr>
+        <w:tc>
+          <w:p>
+            <w:r>
+              <w:t>[IN-201] Track down issues with CDTEN etc in MgPerKg</w:t>
+            </w:r>
+          </w:p>
+        </w:tc>
+        <w:tc>
+          <w:p>
+            <w:r>
+              <w:t>Done</w:t>
+            </w:r>
+          </w:p>
+        </w:tc>
+        <w:tc>
+          <w:p>
+            <w:r>
+              <w:t>2 days</w:t>
+            </w:r>
+          </w:p>
+        </w:tc>
+        <w:tc>
+          <w:p>
+            <w:r>
+              <w:t/>
+            </w:r>
+          </w:p>
+        </w:tc>
+        <w:tc>
+          <w:p>
+            <w:r>
+              <w:t>0</w:t>
+            </w:r>
+          </w:p>
+        </w:tc>
+      </w:tr>
+      <w:tr>
+        <w:tc>
+          <w:p>
+            <w:r>
+              <w:t>[IN-256] Integrate MgPerKg calculations into Mapper</w:t>
+            </w:r>
+          </w:p>
+        </w:tc>
+        <w:tc>
+          <w:p>
+            <w:r>
+              <w:t>Done</w:t>
+            </w:r>
+          </w:p>
+        </w:tc>
+        <w:tc>
+          <w:p>
+            <w:r>
+              <w:t>2 days</w:t>
+            </w:r>
+          </w:p>
+        </w:tc>
+        <w:tc>
+          <w:p>
+            <w:r>
+              <w:t/>
+            </w:r>
+          </w:p>
+        </w:tc>
+        <w:tc>
+          <w:p>
+            <w:r>
+              <w:t>0</w:t>
+            </w:r>
+          </w:p>
+        </w:tc>
+      </w:tr>
+      <w:tr>
+        <w:tc>
+          <w:p>
+            <w:r>
+              <w:t>[IN-429] Legal surveyor go live:</w:t>
             </w:r>
           </w:p>
         </w:tc>
@@ -431,23 +658,30 @@
         <w:tc>
           <w:p>
             <w:r>
-              <w:t/>
-            </w:r>
-          </w:p>
-        </w:tc>
-        <w:tc>
-          <w:p>
-            <w:r>
-              <w:t>3</w:t>
-            </w:r>
-          </w:p>
-        </w:tc>
-      </w:tr>
-      <w:tr>
-        <w:tc>
-          <w:p>
-            <w:r>
-              <w:t>[IN-155] MgPerKg</w:t>
+              <w:t>4 days</w:t>
+            </w:r>
+          </w:p>
+        </w:tc>
+        <w:tc>
+          <w:p>
+            <w:r>
+              <w:t/>
+            </w:r>
+          </w:p>
+        </w:tc>
+        <w:tc>
+          <w:p>
+            <w:r>
+              <w:t>0</w:t>
+            </w:r>
+          </w:p>
+        </w:tc>
+      </w:tr>
+      <w:tr>
+        <w:tc>
+          <w:p>
+            <w:r>
+              <w:t>[IN-306] Validation and documentation of MgsperKg</w:t>
             </w:r>
           </w:p>
         </w:tc>
@@ -461,23 +695,30 @@
         <w:tc>
           <w:p>
             <w:r>
-              <w:t xml:space="preserve">2 days </w:t>
-            </w:r>
-          </w:p>
-        </w:tc>
-        <w:tc>
-          <w:p>
-            <w:r>
-              <w:t>7</w:t>
-            </w:r>
-          </w:p>
-        </w:tc>
-      </w:tr>
-      <w:tr>
-        <w:tc>
-          <w:p>
-            <w:r>
-              <w:t>[IN-175] Ebola data platform</w:t>
+              <w:t/>
+            </w:r>
+          </w:p>
+        </w:tc>
+        <w:tc>
+          <w:p>
+            <w:r>
+              <w:t/>
+            </w:r>
+          </w:p>
+        </w:tc>
+        <w:tc>
+          <w:p>
+            <w:r>
+              <w:t>0</w:t>
+            </w:r>
+          </w:p>
+        </w:tc>
+      </w:tr>
+      <w:tr>
+        <w:tc>
+          <w:p>
+            <w:r>
+              <w:t>[IN-158] Update EQA map with molecular pt labs</w:t>
             </w:r>
           </w:p>
         </w:tc>
@@ -491,23 +732,141 @@
         <w:tc>
           <w:p>
             <w:r>
-              <w:t/>
-            </w:r>
-          </w:p>
-        </w:tc>
-        <w:tc>
-          <w:p>
-            <w:r>
-              <w:t>2</w:t>
-            </w:r>
-          </w:p>
-        </w:tc>
-      </w:tr>
-      <w:tr>
-        <w:tc>
-          <w:p>
-            <w:r>
-              <w:t>[IN-111] Bits of work required to keep mapper 2 going</w:t>
+              <w:t>4 hours</w:t>
+            </w:r>
+          </w:p>
+        </w:tc>
+        <w:tc>
+          <w:p>
+            <w:r>
+              <w:t/>
+            </w:r>
+          </w:p>
+        </w:tc>
+        <w:tc>
+          <w:p>
+            <w:r>
+              <w:t>0</w:t>
+            </w:r>
+          </w:p>
+        </w:tc>
+      </w:tr>
+      <w:tr>
+        <w:tc>
+          <w:p>
+            <w:r>
+              <w:t>[IN-521] Write up a plan for Longitudinal studies - send back to Makoto</w:t>
+            </w:r>
+          </w:p>
+        </w:tc>
+        <w:tc>
+          <w:p>
+            <w:r>
+              <w:t>Done</w:t>
+            </w:r>
+          </w:p>
+        </w:tc>
+        <w:tc>
+          <w:p>
+            <w:r>
+              <w:t>3 hours</w:t>
+            </w:r>
+          </w:p>
+        </w:tc>
+        <w:tc>
+          <w:p>
+            <w:r>
+              <w:t/>
+            </w:r>
+          </w:p>
+        </w:tc>
+        <w:tc>
+          <w:p>
+            <w:r>
+              <w:t>0</w:t>
+            </w:r>
+          </w:p>
+        </w:tc>
+      </w:tr>
+      <w:tr>
+        <w:tc>
+          <w:p>
+            <w:r>
+              <w:t>[IN-228] Create prototype MgsPerKg report for November meeting</w:t>
+            </w:r>
+          </w:p>
+        </w:tc>
+        <w:tc>
+          <w:p>
+            <w:r>
+              <w:t>Done</w:t>
+            </w:r>
+          </w:p>
+        </w:tc>
+        <w:tc>
+          <w:p>
+            <w:r>
+              <w:t>2 days</w:t>
+            </w:r>
+          </w:p>
+        </w:tc>
+        <w:tc>
+          <w:p>
+            <w:r>
+              <w:t/>
+            </w:r>
+          </w:p>
+        </w:tc>
+        <w:tc>
+          <w:p>
+            <w:r>
+              <w:t>0</w:t>
+            </w:r>
+          </w:p>
+        </w:tc>
+      </w:tr>
+      <w:tr>
+        <w:tc>
+          <w:p>
+            <w:r>
+              <w:t>[IN-348] Add additional variables for low dose primaquine study</w:t>
+            </w:r>
+          </w:p>
+        </w:tc>
+        <w:tc>
+          <w:p>
+            <w:r>
+              <w:t>In Progress</w:t>
+            </w:r>
+          </w:p>
+        </w:tc>
+        <w:tc>
+          <w:p>
+            <w:r>
+              <w:t>2 days</w:t>
+            </w:r>
+          </w:p>
+        </w:tc>
+        <w:tc>
+          <w:p>
+            <w:r>
+              <w:t/>
+            </w:r>
+          </w:p>
+        </w:tc>
+        <w:tc>
+          <w:p>
+            <w:r>
+              <w:t>0</w:t>
+            </w:r>
+          </w:p>
+        </w:tc>
+      </w:tr>
+      <w:tr>
+        <w:tc>
+          <w:p>
+            <w:r>
+              <w:t>[IN-490] Create a one page idea description for Kaizen</w:t>
             </w:r>
           </w:p>
         </w:tc>
@@ -521,23 +880,30 @@
         <w:tc>
           <w:p>
             <w:r>
-              <w:t xml:space="preserve">9 days </w:t>
-            </w:r>
-          </w:p>
-        </w:tc>
-        <w:tc>
-          <w:p>
-            <w:r>
-              <w:t>7</w:t>
-            </w:r>
-          </w:p>
-        </w:tc>
-      </w:tr>
-      <w:tr>
-        <w:tc>
-          <w:p>
-            <w:r>
-              <w:t>[IN-97] Complete and roll out Chassis II</w:t>
+              <w:t>2 days</w:t>
+            </w:r>
+          </w:p>
+        </w:tc>
+        <w:tc>
+          <w:p>
+            <w:r>
+              <w:t/>
+            </w:r>
+          </w:p>
+        </w:tc>
+        <w:tc>
+          <w:p>
+            <w:r>
+              <w:t>0</w:t>
+            </w:r>
+          </w:p>
+        </w:tc>
+      </w:tr>
+      <w:tr>
+        <w:tc>
+          <w:p>
+            <w:r>
+              <w:t>[IN-565] Review application of Open Refine term reconciliation for Primaquine mapping</w:t>
             </w:r>
           </w:p>
         </w:tc>
@@ -551,23 +917,30 @@
         <w:tc>
           <w:p>
             <w:r>
-              <w:t xml:space="preserve">7 days </w:t>
-            </w:r>
-          </w:p>
-        </w:tc>
-        <w:tc>
-          <w:p>
-            <w:r>
-              <w:t>8</w:t>
-            </w:r>
-          </w:p>
-        </w:tc>
-      </w:tr>
-      <w:tr>
-        <w:tc>
-          <w:p>
-            <w:r>
-              <w:t>[IN-20] Non-malarial febrile illness Surveyor</w:t>
+              <w:t>2 days</w:t>
+            </w:r>
+          </w:p>
+        </w:tc>
+        <w:tc>
+          <w:p>
+            <w:r>
+              <w:t/>
+            </w:r>
+          </w:p>
+        </w:tc>
+        <w:tc>
+          <w:p>
+            <w:r>
+              <w:t>0</w:t>
+            </w:r>
+          </w:p>
+        </w:tc>
+      </w:tr>
+      <w:tr>
+        <w:tc>
+          <w:p>
+            <w:r>
+              <w:t>[IN-238] MedDRA terminology spike</w:t>
             </w:r>
           </w:p>
         </w:tc>
@@ -581,23 +954,104 @@
         <w:tc>
           <w:p>
             <w:r>
-              <w:t xml:space="preserve">4 days </w:t>
-            </w:r>
-          </w:p>
-        </w:tc>
-        <w:tc>
-          <w:p>
-            <w:r>
-              <w:t>3</w:t>
-            </w:r>
-          </w:p>
-        </w:tc>
-      </w:tr>
-      <w:tr>
-        <w:tc>
-          <w:p>
-            <w:r>
-              <w:t>[IN-554] Drug Quality Application</w:t>
+              <w:t>1 week, 2 days, 4 hours</w:t>
+            </w:r>
+          </w:p>
+        </w:tc>
+        <w:tc>
+          <w:p>
+            <w:r>
+              <w:t/>
+            </w:r>
+          </w:p>
+        </w:tc>
+        <w:tc>
+          <w:p>
+            <w:r>
+              <w:t>0</w:t>
+            </w:r>
+          </w:p>
+        </w:tc>
+      </w:tr>
+      <w:tr>
+        <w:tc>
+          <w:p>
+            <w:r>
+              <w:t>[IN-520] Add in jiffy input column finder autocomplete widget</w:t>
+            </w:r>
+          </w:p>
+        </w:tc>
+        <w:tc>
+          <w:p>
+            <w:r>
+              <w:t>Done</w:t>
+            </w:r>
+          </w:p>
+        </w:tc>
+        <w:tc>
+          <w:p>
+            <w:r>
+              <w:t>3 hours</w:t>
+            </w:r>
+          </w:p>
+        </w:tc>
+        <w:tc>
+          <w:p>
+            <w:r>
+              <w:t/>
+            </w:r>
+          </w:p>
+        </w:tc>
+        <w:tc>
+          <w:p>
+            <w:r>
+              <w:t>0</w:t>
+            </w:r>
+          </w:p>
+        </w:tc>
+      </w:tr>
+      <w:tr>
+        <w:tc>
+          <w:p>
+            <w:r>
+              <w:t>[IN-511] Information and Data security:</w:t>
+            </w:r>
+          </w:p>
+        </w:tc>
+        <w:tc>
+          <w:p>
+            <w:r>
+              <w:t>Done</w:t>
+            </w:r>
+          </w:p>
+        </w:tc>
+        <w:tc>
+          <w:p>
+            <w:r>
+              <w:t>3 days</w:t>
+            </w:r>
+          </w:p>
+        </w:tc>
+        <w:tc>
+          <w:p>
+            <w:r>
+              <w:t/>
+            </w:r>
+          </w:p>
+        </w:tc>
+        <w:tc>
+          <w:p>
+            <w:r>
+              <w:t>0</w:t>
+            </w:r>
+          </w:p>
+        </w:tc>
+      </w:tr>
+      <w:tr>
+        <w:tc>
+          <w:p>
+            <w:r>
+              <w:t>[IN-204] Data extraction setup Access database</w:t>
             </w:r>
           </w:p>
         </w:tc>
@@ -611,23 +1065,30 @@
         <w:tc>
           <w:p>
             <w:r>
-              <w:t xml:space="preserve">1 days 2 hours </w:t>
-            </w:r>
-          </w:p>
-        </w:tc>
-        <w:tc>
-          <w:p>
-            <w:r>
-              <w:t>7</w:t>
-            </w:r>
-          </w:p>
-        </w:tc>
-      </w:tr>
-      <w:tr>
-        <w:tc>
-          <w:p>
-            <w:r>
-              <w:t>[IN-164] Handling term reconciliation and mapping</w:t>
+              <w:t>2 days</w:t>
+            </w:r>
+          </w:p>
+        </w:tc>
+        <w:tc>
+          <w:p>
+            <w:r>
+              <w:t/>
+            </w:r>
+          </w:p>
+        </w:tc>
+        <w:tc>
+          <w:p>
+            <w:r>
+              <w:t>0</w:t>
+            </w:r>
+          </w:p>
+        </w:tc>
+      </w:tr>
+      <w:tr>
+        <w:tc>
+          <w:p>
+            <w:r>
+              <w:t>[IN-492] PK Report - Healthy volunteers</w:t>
             </w:r>
           </w:p>
         </w:tc>
@@ -641,23 +1102,67 @@
         <w:tc>
           <w:p>
             <w:r>
-              <w:t/>
-            </w:r>
-          </w:p>
-        </w:tc>
-        <w:tc>
-          <w:p>
-            <w:r>
-              <w:t>1</w:t>
-            </w:r>
-          </w:p>
-        </w:tc>
-      </w:tr>
-      <w:tr>
-        <w:tc>
-          <w:p>
-            <w:r>
-              <w:t>[IN-16] Molecular surveyor</w:t>
+              <w:t>3 days</w:t>
+            </w:r>
+          </w:p>
+        </w:tc>
+        <w:tc>
+          <w:p>
+            <w:r>
+              <w:t/>
+            </w:r>
+          </w:p>
+        </w:tc>
+        <w:tc>
+          <w:p>
+            <w:r>
+              <w:t>0</w:t>
+            </w:r>
+          </w:p>
+        </w:tc>
+      </w:tr>
+      <w:tr>
+        <w:tc>
+          <w:p>
+            <w:r>
+              <w:t>[IN-418] Remove technical debt Mapper - post chassis &amp; co-morbidity changes</w:t>
+            </w:r>
+          </w:p>
+        </w:tc>
+        <w:tc>
+          <w:p>
+            <w:r>
+              <w:t>Done</w:t>
+            </w:r>
+          </w:p>
+        </w:tc>
+        <w:tc>
+          <w:p>
+            <w:r>
+              <w:t>4 days</w:t>
+            </w:r>
+          </w:p>
+        </w:tc>
+        <w:tc>
+          <w:p>
+            <w:r>
+              <w:t/>
+            </w:r>
+          </w:p>
+        </w:tc>
+        <w:tc>
+          <w:p>
+            <w:r>
+              <w:t>0</w:t>
+            </w:r>
+          </w:p>
+        </w:tc>
+      </w:tr>
+      <w:tr>
+        <w:tc>
+          <w:p>
+            <w:r>
+              <w:t>[IN-304] Create Kaizen report from database queries</w:t>
             </w:r>
           </w:p>
         </w:tc>
@@ -671,23 +1176,30 @@
         <w:tc>
           <w:p>
             <w:r>
-              <w:t xml:space="preserve">1 hours </w:t>
-            </w:r>
-          </w:p>
-        </w:tc>
-        <w:tc>
-          <w:p>
-            <w:r>
-              <w:t>2</w:t>
-            </w:r>
-          </w:p>
-        </w:tc>
-      </w:tr>
-      <w:tr>
-        <w:tc>
-          <w:p>
-            <w:r>
-              <w:t>[IN-109] SysAdmin Support</w:t>
+              <w:t/>
+            </w:r>
+          </w:p>
+        </w:tc>
+        <w:tc>
+          <w:p>
+            <w:r>
+              <w:t/>
+            </w:r>
+          </w:p>
+        </w:tc>
+        <w:tc>
+          <w:p>
+            <w:r>
+              <w:t>0</w:t>
+            </w:r>
+          </w:p>
+        </w:tc>
+      </w:tr>
+      <w:tr>
+        <w:tc>
+          <w:p>
+            <w:r>
+              <w:t>[IN-170] Finish Mapper III column assignment</w:t>
             </w:r>
           </w:p>
         </w:tc>
@@ -701,23 +1213,141 @@
         <w:tc>
           <w:p>
             <w:r>
-              <w:t xml:space="preserve">4 days 4 hours </w:t>
-            </w:r>
-          </w:p>
-        </w:tc>
-        <w:tc>
-          <w:p>
-            <w:r>
-              <w:t>4</w:t>
-            </w:r>
-          </w:p>
-        </w:tc>
-      </w:tr>
-      <w:tr>
-        <w:tc>
-          <w:p>
-            <w:r>
-              <w:t>[IN-98] Surveyor and report for PK</w:t>
+              <w:t>3 days</w:t>
+            </w:r>
+          </w:p>
+        </w:tc>
+        <w:tc>
+          <w:p>
+            <w:r>
+              <w:t/>
+            </w:r>
+          </w:p>
+        </w:tc>
+        <w:tc>
+          <w:p>
+            <w:r>
+              <w:t>0</w:t>
+            </w:r>
+          </w:p>
+        </w:tc>
+      </w:tr>
+      <w:tr>
+        <w:tc>
+          <w:p>
+            <w:r>
+              <w:t>[IN-351] Add sanity checks into MgsPerKg</w:t>
+            </w:r>
+          </w:p>
+        </w:tc>
+        <w:tc>
+          <w:p>
+            <w:r>
+              <w:t>Done</w:t>
+            </w:r>
+          </w:p>
+        </w:tc>
+        <w:tc>
+          <w:p>
+            <w:r>
+              <w:t/>
+            </w:r>
+          </w:p>
+        </w:tc>
+        <w:tc>
+          <w:p>
+            <w:r>
+              <w:t/>
+            </w:r>
+          </w:p>
+        </w:tc>
+        <w:tc>
+          <w:p>
+            <w:r>
+              <w:t>0</w:t>
+            </w:r>
+          </w:p>
+        </w:tc>
+      </w:tr>
+      <w:tr>
+        <w:tc>
+          <w:p>
+            <w:r>
+              <w:t>[IN-523] Review drug quality grant proposal</w:t>
+            </w:r>
+          </w:p>
+        </w:tc>
+        <w:tc>
+          <w:p>
+            <w:r>
+              <w:t>Done</w:t>
+            </w:r>
+          </w:p>
+        </w:tc>
+        <w:tc>
+          <w:p>
+            <w:r>
+              <w:t>3 hours</w:t>
+            </w:r>
+          </w:p>
+        </w:tc>
+        <w:tc>
+          <w:p>
+            <w:r>
+              <w:t/>
+            </w:r>
+          </w:p>
+        </w:tc>
+        <w:tc>
+          <w:p>
+            <w:r>
+              <w:t>0</w:t>
+            </w:r>
+          </w:p>
+        </w:tc>
+      </w:tr>
+      <w:tr>
+        <w:tc>
+          <w:p>
+            <w:r>
+              <w:t>[IN-257] Test personal data review</w:t>
+            </w:r>
+          </w:p>
+        </w:tc>
+        <w:tc>
+          <w:p>
+            <w:r>
+              <w:t>Done</w:t>
+            </w:r>
+          </w:p>
+        </w:tc>
+        <w:tc>
+          <w:p>
+            <w:r>
+              <w:t>2 days</w:t>
+            </w:r>
+          </w:p>
+        </w:tc>
+        <w:tc>
+          <w:p>
+            <w:r>
+              <w:t/>
+            </w:r>
+          </w:p>
+        </w:tc>
+        <w:tc>
+          <w:p>
+            <w:r>
+              <w:t>0</w:t>
+            </w:r>
+          </w:p>
+        </w:tc>
+      </w:tr>
+      <w:tr>
+        <w:tc>
+          <w:p>
+            <w:r>
+              <w:t>[IN-162] Work with MH on handover of tasks</w:t>
             </w:r>
           </w:p>
         </w:tc>
@@ -731,23 +1361,30 @@
         <w:tc>
           <w:p>
             <w:r>
-              <w:t/>
-            </w:r>
-          </w:p>
-        </w:tc>
-        <w:tc>
-          <w:p>
-            <w:r>
-              <w:t>2</w:t>
-            </w:r>
-          </w:p>
-        </w:tc>
-      </w:tr>
-      <w:tr>
-        <w:tc>
-          <w:p>
-            <w:r>
-              <w:t>[IN-15] Antimalarial Quality Surveyor</w:t>
+              <w:t>4 hours</w:t>
+            </w:r>
+          </w:p>
+        </w:tc>
+        <w:tc>
+          <w:p>
+            <w:r>
+              <w:t/>
+            </w:r>
+          </w:p>
+        </w:tc>
+        <w:tc>
+          <w:p>
+            <w:r>
+              <w:t>0</w:t>
+            </w:r>
+          </w:p>
+        </w:tc>
+      </w:tr>
+      <w:tr>
+        <w:tc>
+          <w:p>
+            <w:r>
+              <w:t>[IN-491] Update wording in PK report</w:t>
             </w:r>
           </w:p>
         </w:tc>
@@ -761,23 +1398,141 @@
         <w:tc>
           <w:p>
             <w:r>
-              <w:t xml:space="preserve">2 days 4 hours </w:t>
-            </w:r>
-          </w:p>
-        </w:tc>
-        <w:tc>
-          <w:p>
-            <w:r>
-              <w:t>3</w:t>
-            </w:r>
-          </w:p>
-        </w:tc>
-      </w:tr>
-      <w:tr>
-        <w:tc>
-          <w:p>
-            <w:r>
-              <w:t>[IN-171] Build mapper III</w:t>
+              <w:t>1 day</w:t>
+            </w:r>
+          </w:p>
+        </w:tc>
+        <w:tc>
+          <w:p>
+            <w:r>
+              <w:t/>
+            </w:r>
+          </w:p>
+        </w:tc>
+        <w:tc>
+          <w:p>
+            <w:r>
+              <w:t>0</w:t>
+            </w:r>
+          </w:p>
+        </w:tc>
+      </w:tr>
+      <w:tr>
+        <w:tc>
+          <w:p>
+            <w:r>
+              <w:t>[IN-168] Test Chassis II data files in ICE and ICE2</w:t>
+            </w:r>
+          </w:p>
+        </w:tc>
+        <w:tc>
+          <w:p>
+            <w:r>
+              <w:t>Done</w:t>
+            </w:r>
+          </w:p>
+        </w:tc>
+        <w:tc>
+          <w:p>
+            <w:r>
+              <w:t>2 days</w:t>
+            </w:r>
+          </w:p>
+        </w:tc>
+        <w:tc>
+          <w:p>
+            <w:r>
+              <w:t/>
+            </w:r>
+          </w:p>
+        </w:tc>
+        <w:tc>
+          <w:p>
+            <w:r>
+              <w:t>0</w:t>
+            </w:r>
+          </w:p>
+        </w:tc>
+      </w:tr>
+      <w:tr>
+        <w:tc>
+          <w:p>
+            <w:r>
+              <w:t>[IN-206] Diagnose PCE bug - relating to single</w:t>
+            </w:r>
+          </w:p>
+        </w:tc>
+        <w:tc>
+          <w:p>
+            <w:r>
+              <w:t>Done</w:t>
+            </w:r>
+          </w:p>
+        </w:tc>
+        <w:tc>
+          <w:p>
+            <w:r>
+              <w:t>2 hours</w:t>
+            </w:r>
+          </w:p>
+        </w:tc>
+        <w:tc>
+          <w:p>
+            <w:r>
+              <w:t/>
+            </w:r>
+          </w:p>
+        </w:tc>
+        <w:tc>
+          <w:p>
+            <w:r>
+              <w:t>0</w:t>
+            </w:r>
+          </w:p>
+        </w:tc>
+      </w:tr>
+      <w:tr>
+        <w:tc>
+          <w:p>
+            <w:r>
+              <w:t>[IN-309] Identify studies with + character in pid</w:t>
+            </w:r>
+          </w:p>
+        </w:tc>
+        <w:tc>
+          <w:p>
+            <w:r>
+              <w:t>Done</w:t>
+            </w:r>
+          </w:p>
+        </w:tc>
+        <w:tc>
+          <w:p>
+            <w:r>
+              <w:t/>
+            </w:r>
+          </w:p>
+        </w:tc>
+        <w:tc>
+          <w:p>
+            <w:r>
+              <w:t/>
+            </w:r>
+          </w:p>
+        </w:tc>
+        <w:tc>
+          <w:p>
+            <w:r>
+              <w:t>0</w:t>
+            </w:r>
+          </w:p>
+        </w:tc>
+      </w:tr>
+      <w:tr>
+        <w:tc>
+          <w:p>
+            <w:r>
+              <w:t>[IN-302] Transfer any existing data for meta data into Chassis II</w:t>
             </w:r>
           </w:p>
         </w:tc>
@@ -798,16 +1553,23 @@
         <w:tc>
           <w:p>
             <w:r>
-              <w:t>1</w:t>
-            </w:r>
-          </w:p>
-        </w:tc>
-      </w:tr>
-      <w:tr>
-        <w:tc>
-          <w:p>
-            <w:r>
-              <w:t>[IN-242] Allows Adverse event terminology to be reconcilied in Open Refine</w:t>
+              <w:t/>
+            </w:r>
+          </w:p>
+        </w:tc>
+        <w:tc>
+          <w:p>
+            <w:r>
+              <w:t>0</w:t>
+            </w:r>
+          </w:p>
+        </w:tc>
+      </w:tr>
+      <w:tr>
+        <w:tc>
+          <w:p>
+            <w:r>
+              <w:t>[IN-514] Schisto Informatics report</w:t>
             </w:r>
           </w:p>
         </w:tc>
@@ -821,23 +1583,30 @@
         <w:tc>
           <w:p>
             <w:r>
-              <w:t xml:space="preserve">1 days </w:t>
-            </w:r>
-          </w:p>
-        </w:tc>
-        <w:tc>
-          <w:p>
-            <w:r>
-              <w:t>2</w:t>
-            </w:r>
-          </w:p>
-        </w:tc>
-      </w:tr>
-      <w:tr>
-        <w:tc>
-          <w:p>
-            <w:r>
-              <w:t>[IN-276] Surveyor Data Manager</w:t>
+              <w:t>1 day</w:t>
+            </w:r>
+          </w:p>
+        </w:tc>
+        <w:tc>
+          <w:p>
+            <w:r>
+              <w:t/>
+            </w:r>
+          </w:p>
+        </w:tc>
+        <w:tc>
+          <w:p>
+            <w:r>
+              <w:t>0</w:t>
+            </w:r>
+          </w:p>
+        </w:tc>
+      </w:tr>
+      <w:tr>
+        <w:tc>
+          <w:p>
+            <w:r>
+              <w:t>[IN-65] Setup contract for INTERPOL</w:t>
             </w:r>
           </w:p>
         </w:tc>
@@ -851,23 +1620,30 @@
         <w:tc>
           <w:p>
             <w:r>
-              <w:t xml:space="preserve">1 days </w:t>
-            </w:r>
-          </w:p>
-        </w:tc>
-        <w:tc>
-          <w:p>
-            <w:r>
-              <w:t>5</w:t>
-            </w:r>
-          </w:p>
-        </w:tc>
-      </w:tr>
-      <w:tr>
-        <w:tc>
-          <w:p>
-            <w:r>
-              <w:t>[IN-108] Alfresco Community</w:t>
+              <w:t>3 days, 4 hours</w:t>
+            </w:r>
+          </w:p>
+        </w:tc>
+        <w:tc>
+          <w:p>
+            <w:r>
+              <w:t/>
+            </w:r>
+          </w:p>
+        </w:tc>
+        <w:tc>
+          <w:p>
+            <w:r>
+              <w:t>0</w:t>
+            </w:r>
+          </w:p>
+        </w:tc>
+      </w:tr>
+      <w:tr>
+        <w:tc>
+          <w:p>
+            <w:r>
+              <w:t>[IN-260] Review multi-disease hibernate issues</w:t>
             </w:r>
           </w:p>
         </w:tc>
@@ -881,14 +1657,1094 @@
         <w:tc>
           <w:p>
             <w:r>
-              <w:t xml:space="preserve">1 days </w:t>
-            </w:r>
-          </w:p>
-        </w:tc>
-        <w:tc>
-          <w:p>
-            <w:r>
-              <w:t>2</w:t>
+              <w:t>3 days</w:t>
+            </w:r>
+          </w:p>
+        </w:tc>
+        <w:tc>
+          <w:p>
+            <w:r>
+              <w:t/>
+            </w:r>
+          </w:p>
+        </w:tc>
+        <w:tc>
+          <w:p>
+            <w:r>
+              <w:t>0</w:t>
+            </w:r>
+          </w:p>
+        </w:tc>
+      </w:tr>
+      <w:tr>
+        <w:tc>
+          <w:p>
+            <w:r>
+              <w:t>[IN-307] Further development of MgsPerKg report</w:t>
+            </w:r>
+          </w:p>
+        </w:tc>
+        <w:tc>
+          <w:p>
+            <w:r>
+              <w:t>To Do</w:t>
+            </w:r>
+          </w:p>
+        </w:tc>
+        <w:tc>
+          <w:p>
+            <w:r>
+              <w:t/>
+            </w:r>
+          </w:p>
+        </w:tc>
+        <w:tc>
+          <w:p>
+            <w:r>
+              <w:t/>
+            </w:r>
+          </w:p>
+        </w:tc>
+        <w:tc>
+          <w:p>
+            <w:r>
+              <w:t>0</w:t>
+            </w:r>
+          </w:p>
+        </w:tc>
+      </w:tr>
+      <w:tr>
+        <w:tc>
+          <w:p>
+            <w:r>
+              <w:t>[IN-265] How do we do MgsPerKg for multidiseases</w:t>
+            </w:r>
+          </w:p>
+        </w:tc>
+        <w:tc>
+          <w:p>
+            <w:r>
+              <w:t>To Do</w:t>
+            </w:r>
+          </w:p>
+        </w:tc>
+        <w:tc>
+          <w:p>
+            <w:r>
+              <w:t>1 day</w:t>
+            </w:r>
+          </w:p>
+        </w:tc>
+        <w:tc>
+          <w:p>
+            <w:r>
+              <w:t/>
+            </w:r>
+          </w:p>
+        </w:tc>
+        <w:tc>
+          <w:p>
+            <w:r>
+              <w:t>0</w:t>
+            </w:r>
+          </w:p>
+        </w:tc>
+      </w:tr>
+      <w:tr>
+        <w:tc>
+          <w:p>
+            <w:r>
+              <w:t>[IN-327] Add evolution panel to Molecular Surveyor</w:t>
+            </w:r>
+          </w:p>
+        </w:tc>
+        <w:tc>
+          <w:p>
+            <w:r>
+              <w:t>To Do</w:t>
+            </w:r>
+          </w:p>
+        </w:tc>
+        <w:tc>
+          <w:p>
+            <w:r>
+              <w:t>1 day</w:t>
+            </w:r>
+          </w:p>
+        </w:tc>
+        <w:tc>
+          <w:p>
+            <w:r>
+              <w:t/>
+            </w:r>
+          </w:p>
+        </w:tc>
+        <w:tc>
+          <w:p>
+            <w:r>
+              <w:t>0</w:t>
+            </w:r>
+          </w:p>
+        </w:tc>
+      </w:tr>
+      <w:tr>
+        <w:tc>
+          <w:p>
+            <w:r>
+              <w:t>[IN-173] Server security statement</w:t>
+            </w:r>
+          </w:p>
+        </w:tc>
+        <w:tc>
+          <w:p>
+            <w:r>
+              <w:t>Done</w:t>
+            </w:r>
+          </w:p>
+        </w:tc>
+        <w:tc>
+          <w:p>
+            <w:r>
+              <w:t>1 day</w:t>
+            </w:r>
+          </w:p>
+        </w:tc>
+        <w:tc>
+          <w:p>
+            <w:r>
+              <w:t/>
+            </w:r>
+          </w:p>
+        </w:tc>
+        <w:tc>
+          <w:p>
+            <w:r>
+              <w:t>0</w:t>
+            </w:r>
+          </w:p>
+        </w:tc>
+      </w:tr>
+      <w:tr>
+        <w:tc>
+          <w:p>
+            <w:r>
+              <w:t>[IN-350] Eliminate all programmatic uses of Alfresco</w:t>
+            </w:r>
+          </w:p>
+        </w:tc>
+        <w:tc>
+          <w:p>
+            <w:r>
+              <w:t>Done</w:t>
+            </w:r>
+          </w:p>
+        </w:tc>
+        <w:tc>
+          <w:p>
+            <w:r>
+              <w:t/>
+            </w:r>
+          </w:p>
+        </w:tc>
+        <w:tc>
+          <w:p>
+            <w:r>
+              <w:t/>
+            </w:r>
+          </w:p>
+        </w:tc>
+        <w:tc>
+          <w:p>
+            <w:r>
+              <w:t>0</w:t>
+            </w:r>
+          </w:p>
+        </w:tc>
+      </w:tr>
+      <w:tr>
+        <w:tc>
+          <w:p>
+            <w:r>
+              <w:t>[IN-202] Minimal requirements for a data platform</w:t>
+            </w:r>
+          </w:p>
+        </w:tc>
+        <w:tc>
+          <w:p>
+            <w:r>
+              <w:t>Done</w:t>
+            </w:r>
+          </w:p>
+        </w:tc>
+        <w:tc>
+          <w:p>
+            <w:r>
+              <w:t>1 hour</w:t>
+            </w:r>
+          </w:p>
+        </w:tc>
+        <w:tc>
+          <w:p>
+            <w:r>
+              <w:t/>
+            </w:r>
+          </w:p>
+        </w:tc>
+        <w:tc>
+          <w:p>
+            <w:r>
+              <w:t>0</w:t>
+            </w:r>
+          </w:p>
+        </w:tc>
+      </w:tr>
+      <w:tr>
+        <w:tc>
+          <w:p>
+            <w:r>
+              <w:t>[IN-203] HR forms to fill</w:t>
+            </w:r>
+          </w:p>
+        </w:tc>
+        <w:tc>
+          <w:p>
+            <w:r>
+              <w:t>Done</w:t>
+            </w:r>
+          </w:p>
+        </w:tc>
+        <w:tc>
+          <w:p>
+            <w:r>
+              <w:t>1 day</w:t>
+            </w:r>
+          </w:p>
+        </w:tc>
+        <w:tc>
+          <w:p>
+            <w:r>
+              <w:t/>
+            </w:r>
+          </w:p>
+        </w:tc>
+        <w:tc>
+          <w:p>
+            <w:r>
+              <w:t>0</w:t>
+            </w:r>
+          </w:p>
+        </w:tc>
+      </w:tr>
+      <w:tr>
+        <w:tc>
+          <w:p>
+            <w:r>
+              <w:t>[IN-169] Curate  a study through Chassis II on Demo that doesn't exist on Chassis I</w:t>
+            </w:r>
+          </w:p>
+        </w:tc>
+        <w:tc>
+          <w:p>
+            <w:r>
+              <w:t>Done</w:t>
+            </w:r>
+          </w:p>
+        </w:tc>
+        <w:tc>
+          <w:p>
+            <w:r>
+              <w:t>2 days</w:t>
+            </w:r>
+          </w:p>
+        </w:tc>
+        <w:tc>
+          <w:p>
+            <w:r>
+              <w:t/>
+            </w:r>
+          </w:p>
+        </w:tc>
+        <w:tc>
+          <w:p>
+            <w:r>
+              <w:t>0</w:t>
+            </w:r>
+          </w:p>
+        </w:tc>
+      </w:tr>
+      <w:tr>
+        <w:tc>
+          <w:p>
+            <w:r>
+              <w:t>[IN-498] MgPerKg algorithm verification</w:t>
+            </w:r>
+          </w:p>
+        </w:tc>
+        <w:tc>
+          <w:p>
+            <w:r>
+              <w:t>To Do</w:t>
+            </w:r>
+          </w:p>
+        </w:tc>
+        <w:tc>
+          <w:p>
+            <w:r>
+              <w:t>4 days</w:t>
+            </w:r>
+          </w:p>
+        </w:tc>
+        <w:tc>
+          <w:p>
+            <w:r>
+              <w:t/>
+            </w:r>
+          </w:p>
+        </w:tc>
+        <w:tc>
+          <w:p>
+            <w:r>
+              <w:t>0</w:t>
+            </w:r>
+          </w:p>
+        </w:tc>
+      </w:tr>
+      <w:tr>
+        <w:tc>
+          <w:p>
+            <w:r>
+              <w:t>[IN-227] Patient level duplicates</w:t>
+            </w:r>
+          </w:p>
+        </w:tc>
+        <w:tc>
+          <w:p>
+            <w:r>
+              <w:t>Done</w:t>
+            </w:r>
+          </w:p>
+        </w:tc>
+        <w:tc>
+          <w:p>
+            <w:r>
+              <w:t>1 day</w:t>
+            </w:r>
+          </w:p>
+        </w:tc>
+        <w:tc>
+          <w:p>
+            <w:r>
+              <w:t/>
+            </w:r>
+          </w:p>
+        </w:tc>
+        <w:tc>
+          <w:p>
+            <w:r>
+              <w:t>0</w:t>
+            </w:r>
+          </w:p>
+        </w:tc>
+      </w:tr>
+      <w:tr>
+        <w:tc>
+          <w:p>
+            <w:r>
+              <w:t>[IN-122] Update K13 SNPs in the mapper config</w:t>
+            </w:r>
+          </w:p>
+        </w:tc>
+        <w:tc>
+          <w:p>
+            <w:r>
+              <w:t>Done</w:t>
+            </w:r>
+          </w:p>
+        </w:tc>
+        <w:tc>
+          <w:p>
+            <w:r>
+              <w:t>1 day</w:t>
+            </w:r>
+          </w:p>
+        </w:tc>
+        <w:tc>
+          <w:p>
+            <w:r>
+              <w:t/>
+            </w:r>
+          </w:p>
+        </w:tc>
+        <w:tc>
+          <w:p>
+            <w:r>
+              <w:t>0</w:t>
+            </w:r>
+          </w:p>
+        </w:tc>
+      </w:tr>
+      <w:tr>
+        <w:tc>
+          <w:p>
+            <w:r>
+              <w:t>[IN-507] Database for AMR</w:t>
+            </w:r>
+          </w:p>
+        </w:tc>
+        <w:tc>
+          <w:p>
+            <w:r>
+              <w:t>To Do</w:t>
+            </w:r>
+          </w:p>
+        </w:tc>
+        <w:tc>
+          <w:p>
+            <w:r>
+              <w:t>1 hour</w:t>
+            </w:r>
+          </w:p>
+        </w:tc>
+        <w:tc>
+          <w:p>
+            <w:r>
+              <w:t/>
+            </w:r>
+          </w:p>
+        </w:tc>
+        <w:tc>
+          <w:p>
+            <w:r>
+              <w:t>0</w:t>
+            </w:r>
+          </w:p>
+        </w:tc>
+      </w:tr>
+      <w:tr>
+        <w:tc>
+          <w:p>
+            <w:r>
+              <w:t>[IN-408] Add scrolling tab bar to mapper</w:t>
+            </w:r>
+          </w:p>
+        </w:tc>
+        <w:tc>
+          <w:p>
+            <w:r>
+              <w:t>Done</w:t>
+            </w:r>
+          </w:p>
+        </w:tc>
+        <w:tc>
+          <w:p>
+            <w:r>
+              <w:t>2 days</w:t>
+            </w:r>
+          </w:p>
+        </w:tc>
+        <w:tc>
+          <w:p>
+            <w:r>
+              <w:t/>
+            </w:r>
+          </w:p>
+        </w:tc>
+        <w:tc>
+          <w:p>
+            <w:r>
+              <w:t>0</w:t>
+            </w:r>
+          </w:p>
+        </w:tc>
+      </w:tr>
+      <w:tr>
+        <w:tc>
+          <w:p>
+            <w:r>
+              <w:t>[IN-349] Work with Richard to plan Explorer data builder moves to Chassis II</w:t>
+            </w:r>
+          </w:p>
+        </w:tc>
+        <w:tc>
+          <w:p>
+            <w:r>
+              <w:t>In Progress</w:t>
+            </w:r>
+          </w:p>
+        </w:tc>
+        <w:tc>
+          <w:p>
+            <w:r>
+              <w:t>3 days</w:t>
+            </w:r>
+          </w:p>
+        </w:tc>
+        <w:tc>
+          <w:p>
+            <w:r>
+              <w:t/>
+            </w:r>
+          </w:p>
+        </w:tc>
+        <w:tc>
+          <w:p>
+            <w:r>
+              <w:t>0</w:t>
+            </w:r>
+          </w:p>
+        </w:tc>
+      </w:tr>
+      <w:tr>
+        <w:tc>
+          <w:p>
+            <w:r>
+              <w:t>[IN-314] Remove Alfresco requirement from reports in Servlet API</w:t>
+            </w:r>
+          </w:p>
+        </w:tc>
+        <w:tc>
+          <w:p>
+            <w:r>
+              <w:t>Done</w:t>
+            </w:r>
+          </w:p>
+        </w:tc>
+        <w:tc>
+          <w:p>
+            <w:r>
+              <w:t>1 day</w:t>
+            </w:r>
+          </w:p>
+        </w:tc>
+        <w:tc>
+          <w:p>
+            <w:r>
+              <w:t/>
+            </w:r>
+          </w:p>
+        </w:tc>
+        <w:tc>
+          <w:p>
+            <w:r>
+              <w:t>0</w:t>
+            </w:r>
+          </w:p>
+        </w:tc>
+      </w:tr>
+      <w:tr>
+        <w:tc>
+          <w:p>
+            <w:r>
+              <w:t>[IN-305] Further development of MgsPerKg report</w:t>
+            </w:r>
+          </w:p>
+        </w:tc>
+        <w:tc>
+          <w:p>
+            <w:r>
+              <w:t>In Progress</w:t>
+            </w:r>
+          </w:p>
+        </w:tc>
+        <w:tc>
+          <w:p>
+            <w:r>
+              <w:t/>
+            </w:r>
+          </w:p>
+        </w:tc>
+        <w:tc>
+          <w:p>
+            <w:r>
+              <w:t/>
+            </w:r>
+          </w:p>
+        </w:tc>
+        <w:tc>
+          <w:p>
+            <w:r>
+              <w:t>0</w:t>
+            </w:r>
+          </w:p>
+        </w:tc>
+      </w:tr>
+      <w:tr>
+        <w:tc>
+          <w:p>
+            <w:r>
+              <w:t>[IN-174] Review security requirements for identifiable data</w:t>
+            </w:r>
+          </w:p>
+        </w:tc>
+        <w:tc>
+          <w:p>
+            <w:r>
+              <w:t>To Do</w:t>
+            </w:r>
+          </w:p>
+        </w:tc>
+        <w:tc>
+          <w:p>
+            <w:r>
+              <w:t>2 days</w:t>
+            </w:r>
+          </w:p>
+        </w:tc>
+        <w:tc>
+          <w:p>
+            <w:r>
+              <w:t/>
+            </w:r>
+          </w:p>
+        </w:tc>
+        <w:tc>
+          <w:p>
+            <w:r>
+              <w:t>0</w:t>
+            </w:r>
+          </w:p>
+        </w:tc>
+      </w:tr>
+      <w:tr>
+        <w:tc>
+          <w:p>
+            <w:r>
+              <w:t>[IN-167] Review Wellcome Trust Grant and analyse requirements</w:t>
+            </w:r>
+          </w:p>
+        </w:tc>
+        <w:tc>
+          <w:p>
+            <w:r>
+              <w:t>Done</w:t>
+            </w:r>
+          </w:p>
+        </w:tc>
+        <w:tc>
+          <w:p>
+            <w:r>
+              <w:t>2 days</w:t>
+            </w:r>
+          </w:p>
+        </w:tc>
+        <w:tc>
+          <w:p>
+            <w:r>
+              <w:t/>
+            </w:r>
+          </w:p>
+        </w:tc>
+        <w:tc>
+          <w:p>
+            <w:r>
+              <w:t>0</w:t>
+            </w:r>
+          </w:p>
+        </w:tc>
+      </w:tr>
+      <w:tr>
+        <w:tc>
+          <w:p>
+            <w:r>
+              <w:t>[IN-241] Load MedDRA data into relational tables on app-dev</w:t>
+            </w:r>
+          </w:p>
+        </w:tc>
+        <w:tc>
+          <w:p>
+            <w:r>
+              <w:t>Done</w:t>
+            </w:r>
+          </w:p>
+        </w:tc>
+        <w:tc>
+          <w:p>
+            <w:r>
+              <w:t>2 days</w:t>
+            </w:r>
+          </w:p>
+        </w:tc>
+        <w:tc>
+          <w:p>
+            <w:r>
+              <w:t/>
+            </w:r>
+          </w:p>
+        </w:tc>
+        <w:tc>
+          <w:p>
+            <w:r>
+              <w:t>0</w:t>
+            </w:r>
+          </w:p>
+        </w:tc>
+      </w:tr>
+      <w:tr>
+        <w:tc>
+          <w:p>
+            <w:r>
+              <w:t>[IN-513] Document on how to add variables to mapper</w:t>
+            </w:r>
+          </w:p>
+        </w:tc>
+        <w:tc>
+          <w:p>
+            <w:r>
+              <w:t>Done</w:t>
+            </w:r>
+          </w:p>
+        </w:tc>
+        <w:tc>
+          <w:p>
+            <w:r>
+              <w:t>1 day</w:t>
+            </w:r>
+          </w:p>
+        </w:tc>
+        <w:tc>
+          <w:p>
+            <w:r>
+              <w:t/>
+            </w:r>
+          </w:p>
+        </w:tc>
+        <w:tc>
+          <w:p>
+            <w:r>
+              <w:t>0</w:t>
+            </w:r>
+          </w:p>
+        </w:tc>
+      </w:tr>
+      <w:tr>
+        <w:tc>
+          <w:p>
+            <w:r>
+              <w:t>[IN-283] Monthly report</w:t>
+            </w:r>
+          </w:p>
+        </w:tc>
+        <w:tc>
+          <w:p>
+            <w:r>
+              <w:t>Done</w:t>
+            </w:r>
+          </w:p>
+        </w:tc>
+        <w:tc>
+          <w:p>
+            <w:r>
+              <w:t>3 hours</w:t>
+            </w:r>
+          </w:p>
+        </w:tc>
+        <w:tc>
+          <w:p>
+            <w:r>
+              <w:t/>
+            </w:r>
+          </w:p>
+        </w:tc>
+        <w:tc>
+          <w:p>
+            <w:r>
+              <w:t>0</w:t>
+            </w:r>
+          </w:p>
+        </w:tc>
+      </w:tr>
+      <w:tr>
+        <w:tc>
+          <w:p>
+            <w:r>
+              <w:t>[IN-277] Fix corrupted Chassis I XML database and rerun IsoMorphic</w:t>
+            </w:r>
+          </w:p>
+        </w:tc>
+        <w:tc>
+          <w:p>
+            <w:r>
+              <w:t>Done</w:t>
+            </w:r>
+          </w:p>
+        </w:tc>
+        <w:tc>
+          <w:p>
+            <w:r>
+              <w:t>1 day</w:t>
+            </w:r>
+          </w:p>
+        </w:tc>
+        <w:tc>
+          <w:p>
+            <w:r>
+              <w:t/>
+            </w:r>
+          </w:p>
+        </w:tc>
+        <w:tc>
+          <w:p>
+            <w:r>
+              <w:t>0</w:t>
+            </w:r>
+          </w:p>
+        </w:tc>
+      </w:tr>
+      <w:tr>
+        <w:tc>
+          <w:p>
+            <w:r>
+              <w:t>[IN-415] Add additional mapper variables for VL</w:t>
+            </w:r>
+          </w:p>
+        </w:tc>
+        <w:tc>
+          <w:p>
+            <w:r>
+              <w:t>Done</w:t>
+            </w:r>
+          </w:p>
+        </w:tc>
+        <w:tc>
+          <w:p>
+            <w:r>
+              <w:t>1 hour</w:t>
+            </w:r>
+          </w:p>
+        </w:tc>
+        <w:tc>
+          <w:p>
+            <w:r>
+              <w:t/>
+            </w:r>
+          </w:p>
+        </w:tc>
+        <w:tc>
+          <w:p>
+            <w:r>
+              <w:t>0</w:t>
+            </w:r>
+          </w:p>
+        </w:tc>
+      </w:tr>
+      <w:tr>
+        <w:tc>
+          <w:p>
+            <w:r>
+              <w:t>[IN-367] Duplicate patient checks</w:t>
+            </w:r>
+          </w:p>
+        </w:tc>
+        <w:tc>
+          <w:p>
+            <w:r>
+              <w:t>To Do</w:t>
+            </w:r>
+          </w:p>
+        </w:tc>
+        <w:tc>
+          <w:p>
+            <w:r>
+              <w:t/>
+            </w:r>
+          </w:p>
+        </w:tc>
+        <w:tc>
+          <w:p>
+            <w:r>
+              <w:t/>
+            </w:r>
+          </w:p>
+        </w:tc>
+        <w:tc>
+          <w:p>
+            <w:r>
+              <w:t>0</w:t>
+            </w:r>
+          </w:p>
+        </w:tc>
+      </w:tr>
+      <w:tr>
+        <w:tc>
+          <w:p>
+            <w:r>
+              <w:t>[IN-416] Chassis Data Dictionary Parser</w:t>
+            </w:r>
+          </w:p>
+        </w:tc>
+        <w:tc>
+          <w:p>
+            <w:r>
+              <w:t>To Do</w:t>
+            </w:r>
+          </w:p>
+        </w:tc>
+        <w:tc>
+          <w:p>
+            <w:r>
+              <w:t>3 days</w:t>
+            </w:r>
+          </w:p>
+        </w:tc>
+        <w:tc>
+          <w:p>
+            <w:r>
+              <w:t/>
+            </w:r>
+          </w:p>
+        </w:tc>
+        <w:tc>
+          <w:p>
+            <w:r>
+              <w:t>0</w:t>
+            </w:r>
+          </w:p>
+        </w:tc>
+      </w:tr>
+      <w:tr>
+        <w:tc>
+          <w:p>
+            <w:r>
+              <w:t>[IN-563] Design for a small framework to handle anonymisation</w:t>
+            </w:r>
+          </w:p>
+        </w:tc>
+        <w:tc>
+          <w:p>
+            <w:r>
+              <w:t>To Do</w:t>
+            </w:r>
+          </w:p>
+        </w:tc>
+        <w:tc>
+          <w:p>
+            <w:r>
+              <w:t>2 weeks</w:t>
+            </w:r>
+          </w:p>
+        </w:tc>
+        <w:tc>
+          <w:p>
+            <w:r>
+              <w:t/>
+            </w:r>
+          </w:p>
+        </w:tc>
+        <w:tc>
+          <w:p>
+            <w:r>
+              <w:t>0</w:t>
+            </w:r>
+          </w:p>
+        </w:tc>
+      </w:tr>
+      <w:tr>
+        <w:tc>
+          <w:p>
+            <w:r>
+              <w:t>[IN-493] Row level validation codes document</w:t>
+            </w:r>
+          </w:p>
+        </w:tc>
+        <w:tc>
+          <w:p>
+            <w:r>
+              <w:t>Done</w:t>
+            </w:r>
+          </w:p>
+        </w:tc>
+        <w:tc>
+          <w:p>
+            <w:r>
+              <w:t>3 hours</w:t>
+            </w:r>
+          </w:p>
+        </w:tc>
+        <w:tc>
+          <w:p>
+            <w:r>
+              <w:t/>
+            </w:r>
+          </w:p>
+        </w:tc>
+        <w:tc>
+          <w:p>
+            <w:r>
+              <w:t>0</w:t>
+            </w:r>
+          </w:p>
+        </w:tc>
+      </w:tr>
+      <w:tr>
+        <w:tc>
+          <w:p>
+            <w:r>
+              <w:t>[IN-430] NMFI prep for Geneva:</w:t>
+            </w:r>
+          </w:p>
+        </w:tc>
+        <w:tc>
+          <w:p>
+            <w:r>
+              <w:t>Done</w:t>
+            </w:r>
+          </w:p>
+        </w:tc>
+        <w:tc>
+          <w:p>
+            <w:r>
+              <w:t>4 days</w:t>
+            </w:r>
+          </w:p>
+        </w:tc>
+        <w:tc>
+          <w:p>
+            <w:r>
+              <w:t/>
+            </w:r>
+          </w:p>
+        </w:tc>
+        <w:tc>
+          <w:p>
+            <w:r>
+              <w:t>0</w:t>
+            </w:r>
+          </w:p>
+        </w:tc>
+      </w:tr>
+      <w:tr>
+        <w:tc>
+          <w:p>
+            <w:r>
+              <w:t>[IN-157] We need a simple way geocode sites, such as labs, or study locations</w:t>
+            </w:r>
+          </w:p>
+        </w:tc>
+        <w:tc>
+          <w:p>
+            <w:r>
+              <w:t>To Do</w:t>
+            </w:r>
+          </w:p>
+        </w:tc>
+        <w:tc>
+          <w:p>
+            <w:r>
+              <w:t>1 day, 4 hours</w:t>
+            </w:r>
+          </w:p>
+        </w:tc>
+        <w:tc>
+          <w:p>
+            <w:r>
+              <w:t/>
+            </w:r>
+          </w:p>
+        </w:tc>
+        <w:tc>
+          <w:p>
+            <w:r>
+              <w:t>0</w:t>
             </w:r>
           </w:p>
         </w:tc>

</xml_diff>